<commit_message>
Update Penilaian Ken Narendra Front-End.docx
</commit_message>
<xml_diff>
--- a/Penilaian Ken Narendra Front-End.docx
+++ b/Penilaian Ken Narendra Front-End.docx
@@ -253,6 +253,7 @@
           <w:lang w:val="en-US"/>
         </w:rPr>
       </w:pPr>
+      <w:proofErr w:type="gramStart"/>
       <w:r>
         <w:rPr>
           <w:rFonts w:ascii="Bahnschrift SemiLight" w:hAnsi="Bahnschrift SemiLight" w:cs="Calibri"/>
@@ -261,7 +262,18 @@
           <w:shd w:val="clear" w:color="auto" w:fill="FFFFFF"/>
           <w:lang w:val="en-US"/>
         </w:rPr>
-        <w:t xml:space="preserve">Model : </w:t>
+        <w:t>Model :</w:t>
+      </w:r>
+      <w:proofErr w:type="gramEnd"/>
+      <w:r>
+        <w:rPr>
+          <w:rFonts w:ascii="Bahnschrift SemiLight" w:hAnsi="Bahnschrift SemiLight" w:cs="Calibri"/>
+          <w:sz w:val="24"/>
+          <w:szCs w:val="24"/>
+          <w:shd w:val="clear" w:color="auto" w:fill="FFFFFF"/>
+          <w:lang w:val="en-US"/>
+        </w:rPr>
+        <w:t xml:space="preserve"> </w:t>
       </w:r>
       <w:r>
         <w:rPr>
@@ -287,6 +299,7 @@
           <w:lang w:val="en-US"/>
         </w:rPr>
       </w:pPr>
+      <w:proofErr w:type="gramStart"/>
       <w:r>
         <w:rPr>
           <w:rFonts w:ascii="Bahnschrift SemiLight" w:hAnsi="Bahnschrift SemiLight" w:cs="Calibri"/>
@@ -295,7 +308,18 @@
           <w:shd w:val="clear" w:color="auto" w:fill="FFFFFF"/>
           <w:lang w:val="en-US"/>
         </w:rPr>
-        <w:t xml:space="preserve">View : </w:t>
+        <w:t>View :</w:t>
+      </w:r>
+      <w:proofErr w:type="gramEnd"/>
+      <w:r>
+        <w:rPr>
+          <w:rFonts w:ascii="Bahnschrift SemiLight" w:hAnsi="Bahnschrift SemiLight" w:cs="Calibri"/>
+          <w:sz w:val="24"/>
+          <w:szCs w:val="24"/>
+          <w:shd w:val="clear" w:color="auto" w:fill="FFFFFF"/>
+          <w:lang w:val="en-US"/>
+        </w:rPr>
+        <w:t xml:space="preserve"> </w:t>
       </w:r>
       <w:r>
         <w:rPr>
@@ -321,6 +345,7 @@
           <w:lang w:val="en-US"/>
         </w:rPr>
       </w:pPr>
+      <w:proofErr w:type="gramStart"/>
       <w:r>
         <w:rPr>
           <w:rFonts w:ascii="Bahnschrift SemiLight" w:hAnsi="Bahnschrift SemiLight" w:cs="Calibri"/>
@@ -329,7 +354,18 @@
           <w:shd w:val="clear" w:color="auto" w:fill="FFFFFF"/>
           <w:lang w:val="en-US"/>
         </w:rPr>
-        <w:t xml:space="preserve">Controller : </w:t>
+        <w:t>Controller :</w:t>
+      </w:r>
+      <w:proofErr w:type="gramEnd"/>
+      <w:r>
+        <w:rPr>
+          <w:rFonts w:ascii="Bahnschrift SemiLight" w:hAnsi="Bahnschrift SemiLight" w:cs="Calibri"/>
+          <w:sz w:val="24"/>
+          <w:szCs w:val="24"/>
+          <w:shd w:val="clear" w:color="auto" w:fill="FFFFFF"/>
+          <w:lang w:val="en-US"/>
+        </w:rPr>
+        <w:t xml:space="preserve"> </w:t>
       </w:r>
       <w:r>
         <w:rPr>
@@ -387,8 +423,142 @@
           <w:shd w:val="clear" w:color="auto" w:fill="FFFFFF"/>
           <w:lang w:val="en-US"/>
         </w:rPr>
-        <w:t>return view(nama folder/nama file, $data); berarti mengirim variable data ke file yang dituju</w:t>
-      </w:r>
+        <w:t xml:space="preserve">return </w:t>
+      </w:r>
+      <w:proofErr w:type="gramStart"/>
+      <w:r>
+        <w:rPr>
+          <w:rFonts w:ascii="Bahnschrift SemiLight" w:hAnsi="Bahnschrift SemiLight" w:cs="Arial"/>
+          <w:sz w:val="24"/>
+          <w:szCs w:val="24"/>
+          <w:shd w:val="clear" w:color="auto" w:fill="FFFFFF"/>
+          <w:lang w:val="en-US"/>
+        </w:rPr>
+        <w:t>view(</w:t>
+      </w:r>
+      <w:proofErr w:type="spellStart"/>
+      <w:proofErr w:type="gramEnd"/>
+      <w:r>
+        <w:rPr>
+          <w:rFonts w:ascii="Bahnschrift SemiLight" w:hAnsi="Bahnschrift SemiLight" w:cs="Arial"/>
+          <w:sz w:val="24"/>
+          <w:szCs w:val="24"/>
+          <w:shd w:val="clear" w:color="auto" w:fill="FFFFFF"/>
+          <w:lang w:val="en-US"/>
+        </w:rPr>
+        <w:t>nama</w:t>
+      </w:r>
+      <w:proofErr w:type="spellEnd"/>
+      <w:r>
+        <w:rPr>
+          <w:rFonts w:ascii="Bahnschrift SemiLight" w:hAnsi="Bahnschrift SemiLight" w:cs="Arial"/>
+          <w:sz w:val="24"/>
+          <w:szCs w:val="24"/>
+          <w:shd w:val="clear" w:color="auto" w:fill="FFFFFF"/>
+          <w:lang w:val="en-US"/>
+        </w:rPr>
+        <w:t xml:space="preserve"> folder/</w:t>
+      </w:r>
+      <w:proofErr w:type="spellStart"/>
+      <w:r>
+        <w:rPr>
+          <w:rFonts w:ascii="Bahnschrift SemiLight" w:hAnsi="Bahnschrift SemiLight" w:cs="Arial"/>
+          <w:sz w:val="24"/>
+          <w:szCs w:val="24"/>
+          <w:shd w:val="clear" w:color="auto" w:fill="FFFFFF"/>
+          <w:lang w:val="en-US"/>
+        </w:rPr>
+        <w:t>nama</w:t>
+      </w:r>
+      <w:proofErr w:type="spellEnd"/>
+      <w:r>
+        <w:rPr>
+          <w:rFonts w:ascii="Bahnschrift SemiLight" w:hAnsi="Bahnschrift SemiLight" w:cs="Arial"/>
+          <w:sz w:val="24"/>
+          <w:szCs w:val="24"/>
+          <w:shd w:val="clear" w:color="auto" w:fill="FFFFFF"/>
+          <w:lang w:val="en-US"/>
+        </w:rPr>
+        <w:t xml:space="preserve"> file, $data); </w:t>
+      </w:r>
+      <w:proofErr w:type="spellStart"/>
+      <w:r>
+        <w:rPr>
+          <w:rFonts w:ascii="Bahnschrift SemiLight" w:hAnsi="Bahnschrift SemiLight" w:cs="Arial"/>
+          <w:sz w:val="24"/>
+          <w:szCs w:val="24"/>
+          <w:shd w:val="clear" w:color="auto" w:fill="FFFFFF"/>
+          <w:lang w:val="en-US"/>
+        </w:rPr>
+        <w:t>berarti</w:t>
+      </w:r>
+      <w:proofErr w:type="spellEnd"/>
+      <w:r>
+        <w:rPr>
+          <w:rFonts w:ascii="Bahnschrift SemiLight" w:hAnsi="Bahnschrift SemiLight" w:cs="Arial"/>
+          <w:sz w:val="24"/>
+          <w:szCs w:val="24"/>
+          <w:shd w:val="clear" w:color="auto" w:fill="FFFFFF"/>
+          <w:lang w:val="en-US"/>
+        </w:rPr>
+        <w:t xml:space="preserve"> </w:t>
+      </w:r>
+      <w:proofErr w:type="spellStart"/>
+      <w:r>
+        <w:rPr>
+          <w:rFonts w:ascii="Bahnschrift SemiLight" w:hAnsi="Bahnschrift SemiLight" w:cs="Arial"/>
+          <w:sz w:val="24"/>
+          <w:szCs w:val="24"/>
+          <w:shd w:val="clear" w:color="auto" w:fill="FFFFFF"/>
+          <w:lang w:val="en-US"/>
+        </w:rPr>
+        <w:t>mengirim</w:t>
+      </w:r>
+      <w:proofErr w:type="spellEnd"/>
+      <w:r>
+        <w:rPr>
+          <w:rFonts w:ascii="Bahnschrift SemiLight" w:hAnsi="Bahnschrift SemiLight" w:cs="Arial"/>
+          <w:sz w:val="24"/>
+          <w:szCs w:val="24"/>
+          <w:shd w:val="clear" w:color="auto" w:fill="FFFFFF"/>
+          <w:lang w:val="en-US"/>
+        </w:rPr>
+        <w:t xml:space="preserve"> variable data </w:t>
+      </w:r>
+      <w:proofErr w:type="spellStart"/>
+      <w:r>
+        <w:rPr>
+          <w:rFonts w:ascii="Bahnschrift SemiLight" w:hAnsi="Bahnschrift SemiLight" w:cs="Arial"/>
+          <w:sz w:val="24"/>
+          <w:szCs w:val="24"/>
+          <w:shd w:val="clear" w:color="auto" w:fill="FFFFFF"/>
+          <w:lang w:val="en-US"/>
+        </w:rPr>
+        <w:t>ke</w:t>
+      </w:r>
+      <w:proofErr w:type="spellEnd"/>
+      <w:r>
+        <w:rPr>
+          <w:rFonts w:ascii="Bahnschrift SemiLight" w:hAnsi="Bahnschrift SemiLight" w:cs="Arial"/>
+          <w:sz w:val="24"/>
+          <w:szCs w:val="24"/>
+          <w:shd w:val="clear" w:color="auto" w:fill="FFFFFF"/>
+          <w:lang w:val="en-US"/>
+        </w:rPr>
+        <w:t xml:space="preserve"> file yang </w:t>
+      </w:r>
+      <w:proofErr w:type="spellStart"/>
+      <w:r>
+        <w:rPr>
+          <w:rFonts w:ascii="Bahnschrift SemiLight" w:hAnsi="Bahnschrift SemiLight" w:cs="Arial"/>
+          <w:sz w:val="24"/>
+          <w:szCs w:val="24"/>
+          <w:shd w:val="clear" w:color="auto" w:fill="FFFFFF"/>
+          <w:lang w:val="en-US"/>
+        </w:rPr>
+        <w:t>dituju</w:t>
+      </w:r>
+      <w:proofErr w:type="spellEnd"/>
     </w:p>
     <w:p>
       <w:pPr>
@@ -412,27 +582,149 @@
           <w:shd w:val="clear" w:color="auto" w:fill="FFFFFF"/>
           <w:lang w:val="en-US"/>
         </w:rPr>
-        <w:t>foreach digunakan untuk mengeluarkan</w:t>
-      </w:r>
-      <w:r>
-        <w:rPr>
-          <w:rFonts w:ascii="Bahnschrift SemiLight" w:hAnsi="Bahnschrift SemiLight" w:cs="Arial"/>
-          <w:sz w:val="24"/>
-          <w:szCs w:val="24"/>
-          <w:shd w:val="clear" w:color="auto" w:fill="FFFFFF"/>
-          <w:lang w:val="en-US"/>
-        </w:rPr>
-        <w:t xml:space="preserve"> atau me looping</w:t>
-      </w:r>
-      <w:r>
-        <w:rPr>
-          <w:rFonts w:ascii="Bahnschrift SemiLight" w:hAnsi="Bahnschrift SemiLight" w:cs="Arial"/>
-          <w:sz w:val="24"/>
-          <w:szCs w:val="24"/>
-          <w:shd w:val="clear" w:color="auto" w:fill="FFFFFF"/>
-          <w:lang w:val="en-US"/>
-        </w:rPr>
-        <w:t xml:space="preserve"> satu per satu da</w:t>
+        <w:t xml:space="preserve">foreach </w:t>
+      </w:r>
+      <w:proofErr w:type="spellStart"/>
+      <w:r>
+        <w:rPr>
+          <w:rFonts w:ascii="Bahnschrift SemiLight" w:hAnsi="Bahnschrift SemiLight" w:cs="Arial"/>
+          <w:sz w:val="24"/>
+          <w:szCs w:val="24"/>
+          <w:shd w:val="clear" w:color="auto" w:fill="FFFFFF"/>
+          <w:lang w:val="en-US"/>
+        </w:rPr>
+        <w:t>digunakan</w:t>
+      </w:r>
+      <w:proofErr w:type="spellEnd"/>
+      <w:r>
+        <w:rPr>
+          <w:rFonts w:ascii="Bahnschrift SemiLight" w:hAnsi="Bahnschrift SemiLight" w:cs="Arial"/>
+          <w:sz w:val="24"/>
+          <w:szCs w:val="24"/>
+          <w:shd w:val="clear" w:color="auto" w:fill="FFFFFF"/>
+          <w:lang w:val="en-US"/>
+        </w:rPr>
+        <w:t xml:space="preserve"> </w:t>
+      </w:r>
+      <w:proofErr w:type="spellStart"/>
+      <w:r>
+        <w:rPr>
+          <w:rFonts w:ascii="Bahnschrift SemiLight" w:hAnsi="Bahnschrift SemiLight" w:cs="Arial"/>
+          <w:sz w:val="24"/>
+          <w:szCs w:val="24"/>
+          <w:shd w:val="clear" w:color="auto" w:fill="FFFFFF"/>
+          <w:lang w:val="en-US"/>
+        </w:rPr>
+        <w:t>untuk</w:t>
+      </w:r>
+      <w:proofErr w:type="spellEnd"/>
+      <w:r>
+        <w:rPr>
+          <w:rFonts w:ascii="Bahnschrift SemiLight" w:hAnsi="Bahnschrift SemiLight" w:cs="Arial"/>
+          <w:sz w:val="24"/>
+          <w:szCs w:val="24"/>
+          <w:shd w:val="clear" w:color="auto" w:fill="FFFFFF"/>
+          <w:lang w:val="en-US"/>
+        </w:rPr>
+        <w:t xml:space="preserve"> </w:t>
+      </w:r>
+      <w:proofErr w:type="spellStart"/>
+      <w:r>
+        <w:rPr>
+          <w:rFonts w:ascii="Bahnschrift SemiLight" w:hAnsi="Bahnschrift SemiLight" w:cs="Arial"/>
+          <w:sz w:val="24"/>
+          <w:szCs w:val="24"/>
+          <w:shd w:val="clear" w:color="auto" w:fill="FFFFFF"/>
+          <w:lang w:val="en-US"/>
+        </w:rPr>
+        <w:t>mengeluarkan</w:t>
+      </w:r>
+      <w:proofErr w:type="spellEnd"/>
+      <w:r>
+        <w:rPr>
+          <w:rFonts w:ascii="Bahnschrift SemiLight" w:hAnsi="Bahnschrift SemiLight" w:cs="Arial"/>
+          <w:sz w:val="24"/>
+          <w:szCs w:val="24"/>
+          <w:shd w:val="clear" w:color="auto" w:fill="FFFFFF"/>
+          <w:lang w:val="en-US"/>
+        </w:rPr>
+        <w:t xml:space="preserve"> </w:t>
+      </w:r>
+      <w:proofErr w:type="spellStart"/>
+      <w:r>
+        <w:rPr>
+          <w:rFonts w:ascii="Bahnschrift SemiLight" w:hAnsi="Bahnschrift SemiLight" w:cs="Arial"/>
+          <w:sz w:val="24"/>
+          <w:szCs w:val="24"/>
+          <w:shd w:val="clear" w:color="auto" w:fill="FFFFFF"/>
+          <w:lang w:val="en-US"/>
+        </w:rPr>
+        <w:t>atau</w:t>
+      </w:r>
+      <w:proofErr w:type="spellEnd"/>
+      <w:r>
+        <w:rPr>
+          <w:rFonts w:ascii="Bahnschrift SemiLight" w:hAnsi="Bahnschrift SemiLight" w:cs="Arial"/>
+          <w:sz w:val="24"/>
+          <w:szCs w:val="24"/>
+          <w:shd w:val="clear" w:color="auto" w:fill="FFFFFF"/>
+          <w:lang w:val="en-US"/>
+        </w:rPr>
+        <w:t xml:space="preserve"> me looping</w:t>
+      </w:r>
+      <w:r>
+        <w:rPr>
+          <w:rFonts w:ascii="Bahnschrift SemiLight" w:hAnsi="Bahnschrift SemiLight" w:cs="Arial"/>
+          <w:sz w:val="24"/>
+          <w:szCs w:val="24"/>
+          <w:shd w:val="clear" w:color="auto" w:fill="FFFFFF"/>
+          <w:lang w:val="en-US"/>
+        </w:rPr>
+        <w:t xml:space="preserve"> </w:t>
+      </w:r>
+      <w:proofErr w:type="spellStart"/>
+      <w:r>
+        <w:rPr>
+          <w:rFonts w:ascii="Bahnschrift SemiLight" w:hAnsi="Bahnschrift SemiLight" w:cs="Arial"/>
+          <w:sz w:val="24"/>
+          <w:szCs w:val="24"/>
+          <w:shd w:val="clear" w:color="auto" w:fill="FFFFFF"/>
+          <w:lang w:val="en-US"/>
+        </w:rPr>
+        <w:t>satu</w:t>
+      </w:r>
+      <w:proofErr w:type="spellEnd"/>
+      <w:r>
+        <w:rPr>
+          <w:rFonts w:ascii="Bahnschrift SemiLight" w:hAnsi="Bahnschrift SemiLight" w:cs="Arial"/>
+          <w:sz w:val="24"/>
+          <w:szCs w:val="24"/>
+          <w:shd w:val="clear" w:color="auto" w:fill="FFFFFF"/>
+          <w:lang w:val="en-US"/>
+        </w:rPr>
+        <w:t xml:space="preserve"> per </w:t>
+      </w:r>
+      <w:proofErr w:type="spellStart"/>
+      <w:r>
+        <w:rPr>
+          <w:rFonts w:ascii="Bahnschrift SemiLight" w:hAnsi="Bahnschrift SemiLight" w:cs="Arial"/>
+          <w:sz w:val="24"/>
+          <w:szCs w:val="24"/>
+          <w:shd w:val="clear" w:color="auto" w:fill="FFFFFF"/>
+          <w:lang w:val="en-US"/>
+        </w:rPr>
+        <w:t>satu</w:t>
+      </w:r>
+      <w:proofErr w:type="spellEnd"/>
+      <w:r>
+        <w:rPr>
+          <w:rFonts w:ascii="Bahnschrift SemiLight" w:hAnsi="Bahnschrift SemiLight" w:cs="Arial"/>
+          <w:sz w:val="24"/>
+          <w:szCs w:val="24"/>
+          <w:shd w:val="clear" w:color="auto" w:fill="FFFFFF"/>
+          <w:lang w:val="en-US"/>
+        </w:rPr>
+        <w:t xml:space="preserve"> da</w:t>
       </w:r>
       <w:r>
         <w:rPr>
@@ -459,15 +751,181 @@
           <w:lang w:val="en-US"/>
         </w:rPr>
       </w:pPr>
-      <w:r>
-        <w:rPr>
-          <w:rFonts w:ascii="Bahnschrift SemiLight" w:hAnsi="Bahnschrift SemiLight" w:cs="Arial"/>
-          <w:sz w:val="24"/>
-          <w:szCs w:val="24"/>
-          <w:shd w:val="clear" w:color="auto" w:fill="FFFFFF"/>
-          <w:lang w:val="en-US"/>
-        </w:rPr>
-        <w:t>jangan lupa selalu membuat file template yang berisi navbar agar dapat dipanggil di semua file</w:t>
+      <w:proofErr w:type="spellStart"/>
+      <w:r>
+        <w:rPr>
+          <w:rFonts w:ascii="Bahnschrift SemiLight" w:hAnsi="Bahnschrift SemiLight" w:cs="Arial"/>
+          <w:sz w:val="24"/>
+          <w:szCs w:val="24"/>
+          <w:shd w:val="clear" w:color="auto" w:fill="FFFFFF"/>
+          <w:lang w:val="en-US"/>
+        </w:rPr>
+        <w:t>jangan</w:t>
+      </w:r>
+      <w:proofErr w:type="spellEnd"/>
+      <w:r>
+        <w:rPr>
+          <w:rFonts w:ascii="Bahnschrift SemiLight" w:hAnsi="Bahnschrift SemiLight" w:cs="Arial"/>
+          <w:sz w:val="24"/>
+          <w:szCs w:val="24"/>
+          <w:shd w:val="clear" w:color="auto" w:fill="FFFFFF"/>
+          <w:lang w:val="en-US"/>
+        </w:rPr>
+        <w:t xml:space="preserve"> </w:t>
+      </w:r>
+      <w:proofErr w:type="spellStart"/>
+      <w:r>
+        <w:rPr>
+          <w:rFonts w:ascii="Bahnschrift SemiLight" w:hAnsi="Bahnschrift SemiLight" w:cs="Arial"/>
+          <w:sz w:val="24"/>
+          <w:szCs w:val="24"/>
+          <w:shd w:val="clear" w:color="auto" w:fill="FFFFFF"/>
+          <w:lang w:val="en-US"/>
+        </w:rPr>
+        <w:t>lupa</w:t>
+      </w:r>
+      <w:proofErr w:type="spellEnd"/>
+      <w:r>
+        <w:rPr>
+          <w:rFonts w:ascii="Bahnschrift SemiLight" w:hAnsi="Bahnschrift SemiLight" w:cs="Arial"/>
+          <w:sz w:val="24"/>
+          <w:szCs w:val="24"/>
+          <w:shd w:val="clear" w:color="auto" w:fill="FFFFFF"/>
+          <w:lang w:val="en-US"/>
+        </w:rPr>
+        <w:t xml:space="preserve"> </w:t>
+      </w:r>
+      <w:proofErr w:type="spellStart"/>
+      <w:r>
+        <w:rPr>
+          <w:rFonts w:ascii="Bahnschrift SemiLight" w:hAnsi="Bahnschrift SemiLight" w:cs="Arial"/>
+          <w:sz w:val="24"/>
+          <w:szCs w:val="24"/>
+          <w:shd w:val="clear" w:color="auto" w:fill="FFFFFF"/>
+          <w:lang w:val="en-US"/>
+        </w:rPr>
+        <w:t>selalu</w:t>
+      </w:r>
+      <w:proofErr w:type="spellEnd"/>
+      <w:r>
+        <w:rPr>
+          <w:rFonts w:ascii="Bahnschrift SemiLight" w:hAnsi="Bahnschrift SemiLight" w:cs="Arial"/>
+          <w:sz w:val="24"/>
+          <w:szCs w:val="24"/>
+          <w:shd w:val="clear" w:color="auto" w:fill="FFFFFF"/>
+          <w:lang w:val="en-US"/>
+        </w:rPr>
+        <w:t xml:space="preserve"> </w:t>
+      </w:r>
+      <w:proofErr w:type="spellStart"/>
+      <w:r>
+        <w:rPr>
+          <w:rFonts w:ascii="Bahnschrift SemiLight" w:hAnsi="Bahnschrift SemiLight" w:cs="Arial"/>
+          <w:sz w:val="24"/>
+          <w:szCs w:val="24"/>
+          <w:shd w:val="clear" w:color="auto" w:fill="FFFFFF"/>
+          <w:lang w:val="en-US"/>
+        </w:rPr>
+        <w:t>membuat</w:t>
+      </w:r>
+      <w:proofErr w:type="spellEnd"/>
+      <w:r>
+        <w:rPr>
+          <w:rFonts w:ascii="Bahnschrift SemiLight" w:hAnsi="Bahnschrift SemiLight" w:cs="Arial"/>
+          <w:sz w:val="24"/>
+          <w:szCs w:val="24"/>
+          <w:shd w:val="clear" w:color="auto" w:fill="FFFFFF"/>
+          <w:lang w:val="en-US"/>
+        </w:rPr>
+        <w:t xml:space="preserve"> file template yang </w:t>
+      </w:r>
+      <w:proofErr w:type="spellStart"/>
+      <w:r>
+        <w:rPr>
+          <w:rFonts w:ascii="Bahnschrift SemiLight" w:hAnsi="Bahnschrift SemiLight" w:cs="Arial"/>
+          <w:sz w:val="24"/>
+          <w:szCs w:val="24"/>
+          <w:shd w:val="clear" w:color="auto" w:fill="FFFFFF"/>
+          <w:lang w:val="en-US"/>
+        </w:rPr>
+        <w:t>berisi</w:t>
+      </w:r>
+      <w:proofErr w:type="spellEnd"/>
+      <w:r>
+        <w:rPr>
+          <w:rFonts w:ascii="Bahnschrift SemiLight" w:hAnsi="Bahnschrift SemiLight" w:cs="Arial"/>
+          <w:sz w:val="24"/>
+          <w:szCs w:val="24"/>
+          <w:shd w:val="clear" w:color="auto" w:fill="FFFFFF"/>
+          <w:lang w:val="en-US"/>
+        </w:rPr>
+        <w:t xml:space="preserve"> navbar agar </w:t>
+      </w:r>
+      <w:proofErr w:type="spellStart"/>
+      <w:r>
+        <w:rPr>
+          <w:rFonts w:ascii="Bahnschrift SemiLight" w:hAnsi="Bahnschrift SemiLight" w:cs="Arial"/>
+          <w:sz w:val="24"/>
+          <w:szCs w:val="24"/>
+          <w:shd w:val="clear" w:color="auto" w:fill="FFFFFF"/>
+          <w:lang w:val="en-US"/>
+        </w:rPr>
+        <w:t>dapat</w:t>
+      </w:r>
+      <w:proofErr w:type="spellEnd"/>
+      <w:r>
+        <w:rPr>
+          <w:rFonts w:ascii="Bahnschrift SemiLight" w:hAnsi="Bahnschrift SemiLight" w:cs="Arial"/>
+          <w:sz w:val="24"/>
+          <w:szCs w:val="24"/>
+          <w:shd w:val="clear" w:color="auto" w:fill="FFFFFF"/>
+          <w:lang w:val="en-US"/>
+        </w:rPr>
+        <w:t xml:space="preserve"> </w:t>
+      </w:r>
+      <w:proofErr w:type="spellStart"/>
+      <w:r>
+        <w:rPr>
+          <w:rFonts w:ascii="Bahnschrift SemiLight" w:hAnsi="Bahnschrift SemiLight" w:cs="Arial"/>
+          <w:sz w:val="24"/>
+          <w:szCs w:val="24"/>
+          <w:shd w:val="clear" w:color="auto" w:fill="FFFFFF"/>
+          <w:lang w:val="en-US"/>
+        </w:rPr>
+        <w:t>dipanggil</w:t>
+      </w:r>
+      <w:proofErr w:type="spellEnd"/>
+      <w:r>
+        <w:rPr>
+          <w:rFonts w:ascii="Bahnschrift SemiLight" w:hAnsi="Bahnschrift SemiLight" w:cs="Arial"/>
+          <w:sz w:val="24"/>
+          <w:szCs w:val="24"/>
+          <w:shd w:val="clear" w:color="auto" w:fill="FFFFFF"/>
+          <w:lang w:val="en-US"/>
+        </w:rPr>
+        <w:t xml:space="preserve"> di </w:t>
+      </w:r>
+      <w:proofErr w:type="spellStart"/>
+      <w:r>
+        <w:rPr>
+          <w:rFonts w:ascii="Bahnschrift SemiLight" w:hAnsi="Bahnschrift SemiLight" w:cs="Arial"/>
+          <w:sz w:val="24"/>
+          <w:szCs w:val="24"/>
+          <w:shd w:val="clear" w:color="auto" w:fill="FFFFFF"/>
+          <w:lang w:val="en-US"/>
+        </w:rPr>
+        <w:t>semua</w:t>
+      </w:r>
+      <w:proofErr w:type="spellEnd"/>
+      <w:r>
+        <w:rPr>
+          <w:rFonts w:ascii="Bahnschrift SemiLight" w:hAnsi="Bahnschrift SemiLight" w:cs="Arial"/>
+          <w:sz w:val="24"/>
+          <w:szCs w:val="24"/>
+          <w:shd w:val="clear" w:color="auto" w:fill="FFFFFF"/>
+          <w:lang w:val="en-US"/>
+        </w:rPr>
+        <w:t xml:space="preserve"> file</w:t>
       </w:r>
     </w:p>
     <w:p>
@@ -484,59 +942,165 @@
           <w:lang w:val="en-US"/>
         </w:rPr>
       </w:pPr>
-      <w:r>
-        <w:rPr>
-          <w:rFonts w:ascii="Bahnschrift SemiLight" w:hAnsi="Bahnschrift SemiLight"/>
-          <w:sz w:val="24"/>
-          <w:szCs w:val="24"/>
-          <w:lang w:val="en-US"/>
-        </w:rPr>
-        <w:t>&lt;?= $this-&gt;extend(</w:t>
-      </w:r>
-      <w:r>
-        <w:rPr>
-          <w:rFonts w:ascii="Bahnschrift SemiLight" w:hAnsi="Bahnschrift SemiLight"/>
-          <w:sz w:val="24"/>
-          <w:szCs w:val="24"/>
-          <w:lang w:val="en-US"/>
-        </w:rPr>
-        <w:t>nama folder</w:t>
-      </w:r>
-      <w:r>
-        <w:rPr>
-          <w:rFonts w:ascii="Bahnschrift SemiLight" w:hAnsi="Bahnschrift SemiLight"/>
-          <w:sz w:val="24"/>
-          <w:szCs w:val="24"/>
-          <w:lang w:val="en-US"/>
-        </w:rPr>
-        <w:t>/</w:t>
-      </w:r>
-      <w:r>
-        <w:rPr>
-          <w:rFonts w:ascii="Bahnschrift SemiLight" w:hAnsi="Bahnschrift SemiLight"/>
-          <w:sz w:val="24"/>
-          <w:szCs w:val="24"/>
-          <w:lang w:val="en-US"/>
-        </w:rPr>
-        <w:t>nama file template</w:t>
-      </w:r>
-      <w:r>
-        <w:rPr>
-          <w:rFonts w:ascii="Bahnschrift SemiLight" w:hAnsi="Bahnschrift SemiLight"/>
-          <w:sz w:val="24"/>
-          <w:szCs w:val="24"/>
-          <w:lang w:val="en-US"/>
-        </w:rPr>
-        <w:t>) ?&gt;</w:t>
-      </w:r>
-      <w:r>
-        <w:rPr>
-          <w:rFonts w:ascii="Bahnschrift SemiLight" w:hAnsi="Bahnschrift SemiLight"/>
-          <w:sz w:val="24"/>
-          <w:szCs w:val="24"/>
-          <w:lang w:val="en-US"/>
-        </w:rPr>
-        <w:t xml:space="preserve"> digunakan untuk menghubungkan ke tempat file template</w:t>
+      <w:proofErr w:type="gramStart"/>
+      <w:r>
+        <w:rPr>
+          <w:rFonts w:ascii="Bahnschrift SemiLight" w:hAnsi="Bahnschrift SemiLight"/>
+          <w:sz w:val="24"/>
+          <w:szCs w:val="24"/>
+          <w:lang w:val="en-US"/>
+        </w:rPr>
+        <w:t>&lt;?=</w:t>
+      </w:r>
+      <w:proofErr w:type="gramEnd"/>
+      <w:r>
+        <w:rPr>
+          <w:rFonts w:ascii="Bahnschrift SemiLight" w:hAnsi="Bahnschrift SemiLight"/>
+          <w:sz w:val="24"/>
+          <w:szCs w:val="24"/>
+          <w:lang w:val="en-US"/>
+        </w:rPr>
+        <w:t xml:space="preserve"> $this-&gt;extend(</w:t>
+      </w:r>
+      <w:proofErr w:type="spellStart"/>
+      <w:r>
+        <w:rPr>
+          <w:rFonts w:ascii="Bahnschrift SemiLight" w:hAnsi="Bahnschrift SemiLight"/>
+          <w:sz w:val="24"/>
+          <w:szCs w:val="24"/>
+          <w:lang w:val="en-US"/>
+        </w:rPr>
+        <w:t>nama</w:t>
+      </w:r>
+      <w:proofErr w:type="spellEnd"/>
+      <w:r>
+        <w:rPr>
+          <w:rFonts w:ascii="Bahnschrift SemiLight" w:hAnsi="Bahnschrift SemiLight"/>
+          <w:sz w:val="24"/>
+          <w:szCs w:val="24"/>
+          <w:lang w:val="en-US"/>
+        </w:rPr>
+        <w:t xml:space="preserve"> folder/</w:t>
+      </w:r>
+      <w:proofErr w:type="spellStart"/>
+      <w:r>
+        <w:rPr>
+          <w:rFonts w:ascii="Bahnschrift SemiLight" w:hAnsi="Bahnschrift SemiLight"/>
+          <w:sz w:val="24"/>
+          <w:szCs w:val="24"/>
+          <w:lang w:val="en-US"/>
+        </w:rPr>
+        <w:t>nama</w:t>
+      </w:r>
+      <w:proofErr w:type="spellEnd"/>
+      <w:r>
+        <w:rPr>
+          <w:rFonts w:ascii="Bahnschrift SemiLight" w:hAnsi="Bahnschrift SemiLight"/>
+          <w:sz w:val="24"/>
+          <w:szCs w:val="24"/>
+          <w:lang w:val="en-US"/>
+        </w:rPr>
+        <w:t xml:space="preserve"> file template) ?&gt; </w:t>
+      </w:r>
+      <w:proofErr w:type="spellStart"/>
+      <w:r>
+        <w:rPr>
+          <w:rFonts w:ascii="Bahnschrift SemiLight" w:hAnsi="Bahnschrift SemiLight"/>
+          <w:sz w:val="24"/>
+          <w:szCs w:val="24"/>
+          <w:lang w:val="en-US"/>
+        </w:rPr>
+        <w:t>digunakan</w:t>
+      </w:r>
+      <w:proofErr w:type="spellEnd"/>
+      <w:r>
+        <w:rPr>
+          <w:rFonts w:ascii="Bahnschrift SemiLight" w:hAnsi="Bahnschrift SemiLight"/>
+          <w:sz w:val="24"/>
+          <w:szCs w:val="24"/>
+          <w:lang w:val="en-US"/>
+        </w:rPr>
+        <w:t xml:space="preserve"> </w:t>
+      </w:r>
+      <w:proofErr w:type="spellStart"/>
+      <w:r>
+        <w:rPr>
+          <w:rFonts w:ascii="Bahnschrift SemiLight" w:hAnsi="Bahnschrift SemiLight"/>
+          <w:sz w:val="24"/>
+          <w:szCs w:val="24"/>
+          <w:lang w:val="en-US"/>
+        </w:rPr>
+        <w:t>untuk</w:t>
+      </w:r>
+      <w:proofErr w:type="spellEnd"/>
+      <w:r>
+        <w:rPr>
+          <w:rFonts w:ascii="Bahnschrift SemiLight" w:hAnsi="Bahnschrift SemiLight"/>
+          <w:sz w:val="24"/>
+          <w:szCs w:val="24"/>
+          <w:lang w:val="en-US"/>
+        </w:rPr>
+        <w:t xml:space="preserve"> </w:t>
+      </w:r>
+      <w:proofErr w:type="spellStart"/>
+      <w:r>
+        <w:rPr>
+          <w:rFonts w:ascii="Bahnschrift SemiLight" w:hAnsi="Bahnschrift SemiLight"/>
+          <w:sz w:val="24"/>
+          <w:szCs w:val="24"/>
+          <w:lang w:val="en-US"/>
+        </w:rPr>
+        <w:t>menghubungkan</w:t>
+      </w:r>
+      <w:proofErr w:type="spellEnd"/>
+      <w:r>
+        <w:rPr>
+          <w:rFonts w:ascii="Bahnschrift SemiLight" w:hAnsi="Bahnschrift SemiLight"/>
+          <w:sz w:val="24"/>
+          <w:szCs w:val="24"/>
+          <w:lang w:val="en-US"/>
+        </w:rPr>
+        <w:t xml:space="preserve"> </w:t>
+      </w:r>
+      <w:proofErr w:type="spellStart"/>
+      <w:r>
+        <w:rPr>
+          <w:rFonts w:ascii="Bahnschrift SemiLight" w:hAnsi="Bahnschrift SemiLight"/>
+          <w:sz w:val="24"/>
+          <w:szCs w:val="24"/>
+          <w:lang w:val="en-US"/>
+        </w:rPr>
+        <w:t>ke</w:t>
+      </w:r>
+      <w:proofErr w:type="spellEnd"/>
+      <w:r>
+        <w:rPr>
+          <w:rFonts w:ascii="Bahnschrift SemiLight" w:hAnsi="Bahnschrift SemiLight"/>
+          <w:sz w:val="24"/>
+          <w:szCs w:val="24"/>
+          <w:lang w:val="en-US"/>
+        </w:rPr>
+        <w:t xml:space="preserve"> </w:t>
+      </w:r>
+      <w:proofErr w:type="spellStart"/>
+      <w:r>
+        <w:rPr>
+          <w:rFonts w:ascii="Bahnschrift SemiLight" w:hAnsi="Bahnschrift SemiLight"/>
+          <w:sz w:val="24"/>
+          <w:szCs w:val="24"/>
+          <w:lang w:val="en-US"/>
+        </w:rPr>
+        <w:t>tempat</w:t>
+      </w:r>
+      <w:proofErr w:type="spellEnd"/>
+      <w:r>
+        <w:rPr>
+          <w:rFonts w:ascii="Bahnschrift SemiLight" w:hAnsi="Bahnschrift SemiLight"/>
+          <w:sz w:val="24"/>
+          <w:szCs w:val="24"/>
+          <w:lang w:val="en-US"/>
+        </w:rPr>
+        <w:t xml:space="preserve"> file template</w:t>
       </w:r>
     </w:p>
     <w:p>
@@ -553,41 +1117,185 @@
           <w:lang w:val="en-US"/>
         </w:rPr>
       </w:pPr>
-      <w:r>
-        <w:rPr>
-          <w:rFonts w:ascii="Bahnschrift SemiLight" w:hAnsi="Bahnschrift SemiLight"/>
-          <w:sz w:val="24"/>
-          <w:szCs w:val="24"/>
-          <w:lang w:val="en-US"/>
-        </w:rPr>
-        <w:t>&lt;?= $this-&gt;renderSection(</w:t>
-      </w:r>
-      <w:r>
-        <w:rPr>
-          <w:rFonts w:ascii="Bahnschrift SemiLight" w:hAnsi="Bahnschrift SemiLight"/>
-          <w:sz w:val="24"/>
-          <w:szCs w:val="24"/>
-          <w:lang w:val="en-US"/>
-        </w:rPr>
-        <w:t xml:space="preserve">nama konten template </w:t>
-      </w:r>
-      <w:r>
-        <w:rPr>
-          <w:rFonts w:ascii="Bahnschrift SemiLight" w:hAnsi="Bahnschrift SemiLight"/>
-          <w:sz w:val="24"/>
-          <w:szCs w:val="24"/>
-          <w:lang w:val="en-US"/>
-        </w:rPr>
-        <w:t>); ?&gt;</w:t>
-      </w:r>
-      <w:r>
-        <w:rPr>
-          <w:rFonts w:ascii="Bahnschrift SemiLight" w:hAnsi="Bahnschrift SemiLight"/>
-          <w:sz w:val="24"/>
-          <w:szCs w:val="24"/>
-          <w:lang w:val="en-US"/>
-        </w:rPr>
-        <w:t xml:space="preserve"> digunakan untuk mengeluarkan isi dari file template </w:t>
+      <w:proofErr w:type="gramStart"/>
+      <w:r>
+        <w:rPr>
+          <w:rFonts w:ascii="Bahnschrift SemiLight" w:hAnsi="Bahnschrift SemiLight"/>
+          <w:sz w:val="24"/>
+          <w:szCs w:val="24"/>
+          <w:lang w:val="en-US"/>
+        </w:rPr>
+        <w:t>&lt;?=</w:t>
+      </w:r>
+      <w:proofErr w:type="gramEnd"/>
+      <w:r>
+        <w:rPr>
+          <w:rFonts w:ascii="Bahnschrift SemiLight" w:hAnsi="Bahnschrift SemiLight"/>
+          <w:sz w:val="24"/>
+          <w:szCs w:val="24"/>
+          <w:lang w:val="en-US"/>
+        </w:rPr>
+        <w:t xml:space="preserve"> $this-&gt;</w:t>
+      </w:r>
+      <w:proofErr w:type="spellStart"/>
+      <w:r>
+        <w:rPr>
+          <w:rFonts w:ascii="Bahnschrift SemiLight" w:hAnsi="Bahnschrift SemiLight"/>
+          <w:sz w:val="24"/>
+          <w:szCs w:val="24"/>
+          <w:lang w:val="en-US"/>
+        </w:rPr>
+        <w:t>renderSection</w:t>
+      </w:r>
+      <w:proofErr w:type="spellEnd"/>
+      <w:r>
+        <w:rPr>
+          <w:rFonts w:ascii="Bahnschrift SemiLight" w:hAnsi="Bahnschrift SemiLight"/>
+          <w:sz w:val="24"/>
+          <w:szCs w:val="24"/>
+          <w:lang w:val="en-US"/>
+        </w:rPr>
+        <w:t>(</w:t>
+      </w:r>
+      <w:proofErr w:type="spellStart"/>
+      <w:r>
+        <w:rPr>
+          <w:rFonts w:ascii="Bahnschrift SemiLight" w:hAnsi="Bahnschrift SemiLight"/>
+          <w:sz w:val="24"/>
+          <w:szCs w:val="24"/>
+          <w:lang w:val="en-US"/>
+        </w:rPr>
+        <w:t>nama</w:t>
+      </w:r>
+      <w:proofErr w:type="spellEnd"/>
+      <w:r>
+        <w:rPr>
+          <w:rFonts w:ascii="Bahnschrift SemiLight" w:hAnsi="Bahnschrift SemiLight"/>
+          <w:sz w:val="24"/>
+          <w:szCs w:val="24"/>
+          <w:lang w:val="en-US"/>
+        </w:rPr>
+        <w:t xml:space="preserve"> </w:t>
+      </w:r>
+      <w:proofErr w:type="spellStart"/>
+      <w:r>
+        <w:rPr>
+          <w:rFonts w:ascii="Bahnschrift SemiLight" w:hAnsi="Bahnschrift SemiLight"/>
+          <w:sz w:val="24"/>
+          <w:szCs w:val="24"/>
+          <w:lang w:val="en-US"/>
+        </w:rPr>
+        <w:t>konten</w:t>
+      </w:r>
+      <w:proofErr w:type="spellEnd"/>
+      <w:r>
+        <w:rPr>
+          <w:rFonts w:ascii="Bahnschrift SemiLight" w:hAnsi="Bahnschrift SemiLight"/>
+          <w:sz w:val="24"/>
+          <w:szCs w:val="24"/>
+          <w:lang w:val="en-US"/>
+        </w:rPr>
+        <w:t xml:space="preserve"> template ); ?&gt; </w:t>
+      </w:r>
+      <w:proofErr w:type="spellStart"/>
+      <w:r>
+        <w:rPr>
+          <w:rFonts w:ascii="Bahnschrift SemiLight" w:hAnsi="Bahnschrift SemiLight"/>
+          <w:sz w:val="24"/>
+          <w:szCs w:val="24"/>
+          <w:lang w:val="en-US"/>
+        </w:rPr>
+        <w:t>digunakan</w:t>
+      </w:r>
+      <w:proofErr w:type="spellEnd"/>
+      <w:r>
+        <w:rPr>
+          <w:rFonts w:ascii="Bahnschrift SemiLight" w:hAnsi="Bahnschrift SemiLight"/>
+          <w:sz w:val="24"/>
+          <w:szCs w:val="24"/>
+          <w:lang w:val="en-US"/>
+        </w:rPr>
+        <w:t xml:space="preserve"> </w:t>
+      </w:r>
+      <w:proofErr w:type="spellStart"/>
+      <w:r>
+        <w:rPr>
+          <w:rFonts w:ascii="Bahnschrift SemiLight" w:hAnsi="Bahnschrift SemiLight"/>
+          <w:sz w:val="24"/>
+          <w:szCs w:val="24"/>
+          <w:lang w:val="en-US"/>
+        </w:rPr>
+        <w:t>untuk</w:t>
+      </w:r>
+      <w:proofErr w:type="spellEnd"/>
+      <w:r>
+        <w:rPr>
+          <w:rFonts w:ascii="Bahnschrift SemiLight" w:hAnsi="Bahnschrift SemiLight"/>
+          <w:sz w:val="24"/>
+          <w:szCs w:val="24"/>
+          <w:lang w:val="en-US"/>
+        </w:rPr>
+        <w:t xml:space="preserve"> </w:t>
+      </w:r>
+      <w:proofErr w:type="spellStart"/>
+      <w:r>
+        <w:rPr>
+          <w:rFonts w:ascii="Bahnschrift SemiLight" w:hAnsi="Bahnschrift SemiLight"/>
+          <w:sz w:val="24"/>
+          <w:szCs w:val="24"/>
+          <w:lang w:val="en-US"/>
+        </w:rPr>
+        <w:t>mengeluarkan</w:t>
+      </w:r>
+      <w:proofErr w:type="spellEnd"/>
+      <w:r>
+        <w:rPr>
+          <w:rFonts w:ascii="Bahnschrift SemiLight" w:hAnsi="Bahnschrift SemiLight"/>
+          <w:sz w:val="24"/>
+          <w:szCs w:val="24"/>
+          <w:lang w:val="en-US"/>
+        </w:rPr>
+        <w:t xml:space="preserve"> </w:t>
+      </w:r>
+      <w:proofErr w:type="spellStart"/>
+      <w:r>
+        <w:rPr>
+          <w:rFonts w:ascii="Bahnschrift SemiLight" w:hAnsi="Bahnschrift SemiLight"/>
+          <w:sz w:val="24"/>
+          <w:szCs w:val="24"/>
+          <w:lang w:val="en-US"/>
+        </w:rPr>
+        <w:t>isi</w:t>
+      </w:r>
+      <w:proofErr w:type="spellEnd"/>
+      <w:r>
+        <w:rPr>
+          <w:rFonts w:ascii="Bahnschrift SemiLight" w:hAnsi="Bahnschrift SemiLight"/>
+          <w:sz w:val="24"/>
+          <w:szCs w:val="24"/>
+          <w:lang w:val="en-US"/>
+        </w:rPr>
+        <w:t xml:space="preserve"> </w:t>
+      </w:r>
+      <w:proofErr w:type="spellStart"/>
+      <w:r>
+        <w:rPr>
+          <w:rFonts w:ascii="Bahnschrift SemiLight" w:hAnsi="Bahnschrift SemiLight"/>
+          <w:sz w:val="24"/>
+          <w:szCs w:val="24"/>
+          <w:lang w:val="en-US"/>
+        </w:rPr>
+        <w:t>dari</w:t>
+      </w:r>
+      <w:proofErr w:type="spellEnd"/>
+      <w:r>
+        <w:rPr>
+          <w:rFonts w:ascii="Bahnschrift SemiLight" w:hAnsi="Bahnschrift SemiLight"/>
+          <w:sz w:val="24"/>
+          <w:szCs w:val="24"/>
+          <w:lang w:val="en-US"/>
+        </w:rPr>
+        <w:t xml:space="preserve"> file template </w:t>
       </w:r>
     </w:p>
     <w:p>
@@ -604,41 +1312,205 @@
           <w:lang w:val="en-US"/>
         </w:rPr>
       </w:pPr>
-      <w:r>
-        <w:rPr>
-          <w:rFonts w:ascii="Bahnschrift SemiLight" w:hAnsi="Bahnschrift SemiLight"/>
-          <w:sz w:val="24"/>
-          <w:szCs w:val="24"/>
-          <w:lang w:val="en-US"/>
-        </w:rPr>
-        <w:t>&lt;?= $this-&gt;section(</w:t>
-      </w:r>
-      <w:r>
-        <w:rPr>
-          <w:rFonts w:ascii="Bahnschrift SemiLight" w:hAnsi="Bahnschrift SemiLight"/>
-          <w:sz w:val="24"/>
-          <w:szCs w:val="24"/>
-          <w:lang w:val="en-US"/>
-        </w:rPr>
-        <w:t>nama konten</w:t>
-      </w:r>
-      <w:r>
-        <w:rPr>
-          <w:rFonts w:ascii="Bahnschrift SemiLight" w:hAnsi="Bahnschrift SemiLight"/>
-          <w:sz w:val="24"/>
-          <w:szCs w:val="24"/>
-          <w:lang w:val="en-US"/>
-        </w:rPr>
-        <w:t>) ?&gt;</w:t>
-      </w:r>
-      <w:r>
-        <w:rPr>
-          <w:rFonts w:ascii="Bahnschrift SemiLight" w:hAnsi="Bahnschrift SemiLight"/>
-          <w:sz w:val="24"/>
-          <w:szCs w:val="24"/>
-          <w:lang w:val="en-US"/>
-        </w:rPr>
-        <w:t xml:space="preserve"> digunakan sebagai tanda awal section yang akan di kirim dari file lain</w:t>
+      <w:proofErr w:type="gramStart"/>
+      <w:r>
+        <w:rPr>
+          <w:rFonts w:ascii="Bahnschrift SemiLight" w:hAnsi="Bahnschrift SemiLight"/>
+          <w:sz w:val="24"/>
+          <w:szCs w:val="24"/>
+          <w:lang w:val="en-US"/>
+        </w:rPr>
+        <w:t>&lt;?=</w:t>
+      </w:r>
+      <w:proofErr w:type="gramEnd"/>
+      <w:r>
+        <w:rPr>
+          <w:rFonts w:ascii="Bahnschrift SemiLight" w:hAnsi="Bahnschrift SemiLight"/>
+          <w:sz w:val="24"/>
+          <w:szCs w:val="24"/>
+          <w:lang w:val="en-US"/>
+        </w:rPr>
+        <w:t xml:space="preserve"> $this-&gt;section(</w:t>
+      </w:r>
+      <w:proofErr w:type="spellStart"/>
+      <w:r>
+        <w:rPr>
+          <w:rFonts w:ascii="Bahnschrift SemiLight" w:hAnsi="Bahnschrift SemiLight"/>
+          <w:sz w:val="24"/>
+          <w:szCs w:val="24"/>
+          <w:lang w:val="en-US"/>
+        </w:rPr>
+        <w:t>nama</w:t>
+      </w:r>
+      <w:proofErr w:type="spellEnd"/>
+      <w:r>
+        <w:rPr>
+          <w:rFonts w:ascii="Bahnschrift SemiLight" w:hAnsi="Bahnschrift SemiLight"/>
+          <w:sz w:val="24"/>
+          <w:szCs w:val="24"/>
+          <w:lang w:val="en-US"/>
+        </w:rPr>
+        <w:t xml:space="preserve"> </w:t>
+      </w:r>
+      <w:proofErr w:type="spellStart"/>
+      <w:r>
+        <w:rPr>
+          <w:rFonts w:ascii="Bahnschrift SemiLight" w:hAnsi="Bahnschrift SemiLight"/>
+          <w:sz w:val="24"/>
+          <w:szCs w:val="24"/>
+          <w:lang w:val="en-US"/>
+        </w:rPr>
+        <w:t>konten</w:t>
+      </w:r>
+      <w:proofErr w:type="spellEnd"/>
+      <w:r>
+        <w:rPr>
+          <w:rFonts w:ascii="Bahnschrift SemiLight" w:hAnsi="Bahnschrift SemiLight"/>
+          <w:sz w:val="24"/>
+          <w:szCs w:val="24"/>
+          <w:lang w:val="en-US"/>
+        </w:rPr>
+        <w:t xml:space="preserve">) ?&gt; </w:t>
+      </w:r>
+      <w:proofErr w:type="spellStart"/>
+      <w:r>
+        <w:rPr>
+          <w:rFonts w:ascii="Bahnschrift SemiLight" w:hAnsi="Bahnschrift SemiLight"/>
+          <w:sz w:val="24"/>
+          <w:szCs w:val="24"/>
+          <w:lang w:val="en-US"/>
+        </w:rPr>
+        <w:t>digunakan</w:t>
+      </w:r>
+      <w:proofErr w:type="spellEnd"/>
+      <w:r>
+        <w:rPr>
+          <w:rFonts w:ascii="Bahnschrift SemiLight" w:hAnsi="Bahnschrift SemiLight"/>
+          <w:sz w:val="24"/>
+          <w:szCs w:val="24"/>
+          <w:lang w:val="en-US"/>
+        </w:rPr>
+        <w:t xml:space="preserve"> </w:t>
+      </w:r>
+      <w:proofErr w:type="spellStart"/>
+      <w:r>
+        <w:rPr>
+          <w:rFonts w:ascii="Bahnschrift SemiLight" w:hAnsi="Bahnschrift SemiLight"/>
+          <w:sz w:val="24"/>
+          <w:szCs w:val="24"/>
+          <w:lang w:val="en-US"/>
+        </w:rPr>
+        <w:t>sebagai</w:t>
+      </w:r>
+      <w:proofErr w:type="spellEnd"/>
+      <w:r>
+        <w:rPr>
+          <w:rFonts w:ascii="Bahnschrift SemiLight" w:hAnsi="Bahnschrift SemiLight"/>
+          <w:sz w:val="24"/>
+          <w:szCs w:val="24"/>
+          <w:lang w:val="en-US"/>
+        </w:rPr>
+        <w:t xml:space="preserve"> </w:t>
+      </w:r>
+      <w:proofErr w:type="spellStart"/>
+      <w:r>
+        <w:rPr>
+          <w:rFonts w:ascii="Bahnschrift SemiLight" w:hAnsi="Bahnschrift SemiLight"/>
+          <w:sz w:val="24"/>
+          <w:szCs w:val="24"/>
+          <w:lang w:val="en-US"/>
+        </w:rPr>
+        <w:t>tanda</w:t>
+      </w:r>
+      <w:proofErr w:type="spellEnd"/>
+      <w:r>
+        <w:rPr>
+          <w:rFonts w:ascii="Bahnschrift SemiLight" w:hAnsi="Bahnschrift SemiLight"/>
+          <w:sz w:val="24"/>
+          <w:szCs w:val="24"/>
+          <w:lang w:val="en-US"/>
+        </w:rPr>
+        <w:t xml:space="preserve"> </w:t>
+      </w:r>
+      <w:proofErr w:type="spellStart"/>
+      <w:r>
+        <w:rPr>
+          <w:rFonts w:ascii="Bahnschrift SemiLight" w:hAnsi="Bahnschrift SemiLight"/>
+          <w:sz w:val="24"/>
+          <w:szCs w:val="24"/>
+          <w:lang w:val="en-US"/>
+        </w:rPr>
+        <w:t>awal</w:t>
+      </w:r>
+      <w:proofErr w:type="spellEnd"/>
+      <w:r>
+        <w:rPr>
+          <w:rFonts w:ascii="Bahnschrift SemiLight" w:hAnsi="Bahnschrift SemiLight"/>
+          <w:sz w:val="24"/>
+          <w:szCs w:val="24"/>
+          <w:lang w:val="en-US"/>
+        </w:rPr>
+        <w:t xml:space="preserve"> section yang </w:t>
+      </w:r>
+      <w:proofErr w:type="spellStart"/>
+      <w:r>
+        <w:rPr>
+          <w:rFonts w:ascii="Bahnschrift SemiLight" w:hAnsi="Bahnschrift SemiLight"/>
+          <w:sz w:val="24"/>
+          <w:szCs w:val="24"/>
+          <w:lang w:val="en-US"/>
+        </w:rPr>
+        <w:t>akan</w:t>
+      </w:r>
+      <w:proofErr w:type="spellEnd"/>
+      <w:r>
+        <w:rPr>
+          <w:rFonts w:ascii="Bahnschrift SemiLight" w:hAnsi="Bahnschrift SemiLight"/>
+          <w:sz w:val="24"/>
+          <w:szCs w:val="24"/>
+          <w:lang w:val="en-US"/>
+        </w:rPr>
+        <w:t xml:space="preserve"> di </w:t>
+      </w:r>
+      <w:proofErr w:type="spellStart"/>
+      <w:r>
+        <w:rPr>
+          <w:rFonts w:ascii="Bahnschrift SemiLight" w:hAnsi="Bahnschrift SemiLight"/>
+          <w:sz w:val="24"/>
+          <w:szCs w:val="24"/>
+          <w:lang w:val="en-US"/>
+        </w:rPr>
+        <w:t>kirim</w:t>
+      </w:r>
+      <w:proofErr w:type="spellEnd"/>
+      <w:r>
+        <w:rPr>
+          <w:rFonts w:ascii="Bahnschrift SemiLight" w:hAnsi="Bahnschrift SemiLight"/>
+          <w:sz w:val="24"/>
+          <w:szCs w:val="24"/>
+          <w:lang w:val="en-US"/>
+        </w:rPr>
+        <w:t xml:space="preserve"> </w:t>
+      </w:r>
+      <w:proofErr w:type="spellStart"/>
+      <w:r>
+        <w:rPr>
+          <w:rFonts w:ascii="Bahnschrift SemiLight" w:hAnsi="Bahnschrift SemiLight"/>
+          <w:sz w:val="24"/>
+          <w:szCs w:val="24"/>
+          <w:lang w:val="en-US"/>
+        </w:rPr>
+        <w:t>dari</w:t>
+      </w:r>
+      <w:proofErr w:type="spellEnd"/>
+      <w:r>
+        <w:rPr>
+          <w:rFonts w:ascii="Bahnschrift SemiLight" w:hAnsi="Bahnschrift SemiLight"/>
+          <w:sz w:val="24"/>
+          <w:szCs w:val="24"/>
+          <w:lang w:val="en-US"/>
+        </w:rPr>
+        <w:t xml:space="preserve"> file lain</w:t>
       </w:r>
     </w:p>
     <w:p>
@@ -655,23 +1527,125 @@
           <w:lang w:val="en-US"/>
         </w:rPr>
       </w:pPr>
-      <w:r>
-        <w:rPr>
-          <w:rFonts w:ascii="Bahnschrift SemiLight" w:hAnsi="Bahnschrift SemiLight"/>
-          <w:sz w:val="24"/>
-          <w:szCs w:val="24"/>
-          <w:lang w:val="en-US"/>
-        </w:rPr>
-        <w:t>&lt;?= $this-&gt;endSection() ?&gt;</w:t>
-      </w:r>
-      <w:r>
-        <w:rPr>
-          <w:rFonts w:ascii="Bahnschrift SemiLight" w:hAnsi="Bahnschrift SemiLight"/>
-          <w:sz w:val="24"/>
-          <w:szCs w:val="24"/>
-          <w:lang w:val="en-US"/>
-        </w:rPr>
-        <w:t xml:space="preserve"> adalah tanda sebagai akhir section</w:t>
+      <w:proofErr w:type="gramStart"/>
+      <w:r>
+        <w:rPr>
+          <w:rFonts w:ascii="Bahnschrift SemiLight" w:hAnsi="Bahnschrift SemiLight"/>
+          <w:sz w:val="24"/>
+          <w:szCs w:val="24"/>
+          <w:lang w:val="en-US"/>
+        </w:rPr>
+        <w:t>&lt;?=</w:t>
+      </w:r>
+      <w:proofErr w:type="gramEnd"/>
+      <w:r>
+        <w:rPr>
+          <w:rFonts w:ascii="Bahnschrift SemiLight" w:hAnsi="Bahnschrift SemiLight"/>
+          <w:sz w:val="24"/>
+          <w:szCs w:val="24"/>
+          <w:lang w:val="en-US"/>
+        </w:rPr>
+        <w:t xml:space="preserve"> $this-&gt;</w:t>
+      </w:r>
+      <w:proofErr w:type="spellStart"/>
+      <w:r>
+        <w:rPr>
+          <w:rFonts w:ascii="Bahnschrift SemiLight" w:hAnsi="Bahnschrift SemiLight"/>
+          <w:sz w:val="24"/>
+          <w:szCs w:val="24"/>
+          <w:lang w:val="en-US"/>
+        </w:rPr>
+        <w:t>endSection</w:t>
+      </w:r>
+      <w:proofErr w:type="spellEnd"/>
+      <w:r>
+        <w:rPr>
+          <w:rFonts w:ascii="Bahnschrift SemiLight" w:hAnsi="Bahnschrift SemiLight"/>
+          <w:sz w:val="24"/>
+          <w:szCs w:val="24"/>
+          <w:lang w:val="en-US"/>
+        </w:rPr>
+        <w:t xml:space="preserve">() ?&gt; </w:t>
+      </w:r>
+      <w:proofErr w:type="spellStart"/>
+      <w:r>
+        <w:rPr>
+          <w:rFonts w:ascii="Bahnschrift SemiLight" w:hAnsi="Bahnschrift SemiLight"/>
+          <w:sz w:val="24"/>
+          <w:szCs w:val="24"/>
+          <w:lang w:val="en-US"/>
+        </w:rPr>
+        <w:t>adalah</w:t>
+      </w:r>
+      <w:proofErr w:type="spellEnd"/>
+      <w:r>
+        <w:rPr>
+          <w:rFonts w:ascii="Bahnschrift SemiLight" w:hAnsi="Bahnschrift SemiLight"/>
+          <w:sz w:val="24"/>
+          <w:szCs w:val="24"/>
+          <w:lang w:val="en-US"/>
+        </w:rPr>
+        <w:t xml:space="preserve"> </w:t>
+      </w:r>
+      <w:proofErr w:type="spellStart"/>
+      <w:r>
+        <w:rPr>
+          <w:rFonts w:ascii="Bahnschrift SemiLight" w:hAnsi="Bahnschrift SemiLight"/>
+          <w:sz w:val="24"/>
+          <w:szCs w:val="24"/>
+          <w:lang w:val="en-US"/>
+        </w:rPr>
+        <w:t>tanda</w:t>
+      </w:r>
+      <w:proofErr w:type="spellEnd"/>
+      <w:r>
+        <w:rPr>
+          <w:rFonts w:ascii="Bahnschrift SemiLight" w:hAnsi="Bahnschrift SemiLight"/>
+          <w:sz w:val="24"/>
+          <w:szCs w:val="24"/>
+          <w:lang w:val="en-US"/>
+        </w:rPr>
+        <w:t xml:space="preserve"> </w:t>
+      </w:r>
+      <w:proofErr w:type="spellStart"/>
+      <w:r>
+        <w:rPr>
+          <w:rFonts w:ascii="Bahnschrift SemiLight" w:hAnsi="Bahnschrift SemiLight"/>
+          <w:sz w:val="24"/>
+          <w:szCs w:val="24"/>
+          <w:lang w:val="en-US"/>
+        </w:rPr>
+        <w:t>sebagai</w:t>
+      </w:r>
+      <w:proofErr w:type="spellEnd"/>
+      <w:r>
+        <w:rPr>
+          <w:rFonts w:ascii="Bahnschrift SemiLight" w:hAnsi="Bahnschrift SemiLight"/>
+          <w:sz w:val="24"/>
+          <w:szCs w:val="24"/>
+          <w:lang w:val="en-US"/>
+        </w:rPr>
+        <w:t xml:space="preserve"> </w:t>
+      </w:r>
+      <w:proofErr w:type="spellStart"/>
+      <w:r>
+        <w:rPr>
+          <w:rFonts w:ascii="Bahnschrift SemiLight" w:hAnsi="Bahnschrift SemiLight"/>
+          <w:sz w:val="24"/>
+          <w:szCs w:val="24"/>
+          <w:lang w:val="en-US"/>
+        </w:rPr>
+        <w:t>akhir</w:t>
+      </w:r>
+      <w:proofErr w:type="spellEnd"/>
+      <w:r>
+        <w:rPr>
+          <w:rFonts w:ascii="Bahnschrift SemiLight" w:hAnsi="Bahnschrift SemiLight"/>
+          <w:sz w:val="24"/>
+          <w:szCs w:val="24"/>
+          <w:lang w:val="en-US"/>
+        </w:rPr>
+        <w:t xml:space="preserve"> section</w:t>
       </w:r>
     </w:p>
     <w:p>
@@ -712,16 +1686,150 @@
           <w:lang w:val="en-US"/>
         </w:rPr>
       </w:pPr>
-      <w:r>
-        <w:rPr>
-          <w:rFonts w:ascii="Bahnschrift SemiLight" w:hAnsi="Bahnschrift SemiLight" w:cs="Arial"/>
-          <w:sz w:val="24"/>
-          <w:szCs w:val="24"/>
-          <w:shd w:val="clear" w:color="auto" w:fill="FFFFFF"/>
-          <w:lang w:val="en-US"/>
-        </w:rPr>
-        <w:t>is_numeric adalah function yang disediakan ci4 agar memberi titik koma pada angka</w:t>
-      </w:r>
+      <w:proofErr w:type="spellStart"/>
+      <w:r>
+        <w:rPr>
+          <w:rFonts w:ascii="Bahnschrift SemiLight" w:hAnsi="Bahnschrift SemiLight" w:cs="Arial"/>
+          <w:sz w:val="24"/>
+          <w:szCs w:val="24"/>
+          <w:shd w:val="clear" w:color="auto" w:fill="FFFFFF"/>
+          <w:lang w:val="en-US"/>
+        </w:rPr>
+        <w:t>is_numeric</w:t>
+      </w:r>
+      <w:proofErr w:type="spellEnd"/>
+      <w:r>
+        <w:rPr>
+          <w:rFonts w:ascii="Bahnschrift SemiLight" w:hAnsi="Bahnschrift SemiLight" w:cs="Arial"/>
+          <w:sz w:val="24"/>
+          <w:szCs w:val="24"/>
+          <w:shd w:val="clear" w:color="auto" w:fill="FFFFFF"/>
+          <w:lang w:val="en-US"/>
+        </w:rPr>
+        <w:t xml:space="preserve"> </w:t>
+      </w:r>
+      <w:proofErr w:type="spellStart"/>
+      <w:r>
+        <w:rPr>
+          <w:rFonts w:ascii="Bahnschrift SemiLight" w:hAnsi="Bahnschrift SemiLight" w:cs="Arial"/>
+          <w:sz w:val="24"/>
+          <w:szCs w:val="24"/>
+          <w:shd w:val="clear" w:color="auto" w:fill="FFFFFF"/>
+          <w:lang w:val="en-US"/>
+        </w:rPr>
+        <w:t>adalah</w:t>
+      </w:r>
+      <w:proofErr w:type="spellEnd"/>
+      <w:r>
+        <w:rPr>
+          <w:rFonts w:ascii="Bahnschrift SemiLight" w:hAnsi="Bahnschrift SemiLight" w:cs="Arial"/>
+          <w:sz w:val="24"/>
+          <w:szCs w:val="24"/>
+          <w:shd w:val="clear" w:color="auto" w:fill="FFFFFF"/>
+          <w:lang w:val="en-US"/>
+        </w:rPr>
+        <w:t xml:space="preserve"> function yang </w:t>
+      </w:r>
+      <w:proofErr w:type="spellStart"/>
+      <w:r>
+        <w:rPr>
+          <w:rFonts w:ascii="Bahnschrift SemiLight" w:hAnsi="Bahnschrift SemiLight" w:cs="Arial"/>
+          <w:sz w:val="24"/>
+          <w:szCs w:val="24"/>
+          <w:shd w:val="clear" w:color="auto" w:fill="FFFFFF"/>
+          <w:lang w:val="en-US"/>
+        </w:rPr>
+        <w:t>disediakan</w:t>
+      </w:r>
+      <w:proofErr w:type="spellEnd"/>
+      <w:r>
+        <w:rPr>
+          <w:rFonts w:ascii="Bahnschrift SemiLight" w:hAnsi="Bahnschrift SemiLight" w:cs="Arial"/>
+          <w:sz w:val="24"/>
+          <w:szCs w:val="24"/>
+          <w:shd w:val="clear" w:color="auto" w:fill="FFFFFF"/>
+          <w:lang w:val="en-US"/>
+        </w:rPr>
+        <w:t xml:space="preserve"> ci4 agar </w:t>
+      </w:r>
+      <w:proofErr w:type="spellStart"/>
+      <w:r>
+        <w:rPr>
+          <w:rFonts w:ascii="Bahnschrift SemiLight" w:hAnsi="Bahnschrift SemiLight" w:cs="Arial"/>
+          <w:sz w:val="24"/>
+          <w:szCs w:val="24"/>
+          <w:shd w:val="clear" w:color="auto" w:fill="FFFFFF"/>
+          <w:lang w:val="en-US"/>
+        </w:rPr>
+        <w:t>memberi</w:t>
+      </w:r>
+      <w:proofErr w:type="spellEnd"/>
+      <w:r>
+        <w:rPr>
+          <w:rFonts w:ascii="Bahnschrift SemiLight" w:hAnsi="Bahnschrift SemiLight" w:cs="Arial"/>
+          <w:sz w:val="24"/>
+          <w:szCs w:val="24"/>
+          <w:shd w:val="clear" w:color="auto" w:fill="FFFFFF"/>
+          <w:lang w:val="en-US"/>
+        </w:rPr>
+        <w:t xml:space="preserve"> </w:t>
+      </w:r>
+      <w:proofErr w:type="spellStart"/>
+      <w:r>
+        <w:rPr>
+          <w:rFonts w:ascii="Bahnschrift SemiLight" w:hAnsi="Bahnschrift SemiLight" w:cs="Arial"/>
+          <w:sz w:val="24"/>
+          <w:szCs w:val="24"/>
+          <w:shd w:val="clear" w:color="auto" w:fill="FFFFFF"/>
+          <w:lang w:val="en-US"/>
+        </w:rPr>
+        <w:t>titik</w:t>
+      </w:r>
+      <w:proofErr w:type="spellEnd"/>
+      <w:r>
+        <w:rPr>
+          <w:rFonts w:ascii="Bahnschrift SemiLight" w:hAnsi="Bahnschrift SemiLight" w:cs="Arial"/>
+          <w:sz w:val="24"/>
+          <w:szCs w:val="24"/>
+          <w:shd w:val="clear" w:color="auto" w:fill="FFFFFF"/>
+          <w:lang w:val="en-US"/>
+        </w:rPr>
+        <w:t xml:space="preserve"> </w:t>
+      </w:r>
+      <w:proofErr w:type="spellStart"/>
+      <w:r>
+        <w:rPr>
+          <w:rFonts w:ascii="Bahnschrift SemiLight" w:hAnsi="Bahnschrift SemiLight" w:cs="Arial"/>
+          <w:sz w:val="24"/>
+          <w:szCs w:val="24"/>
+          <w:shd w:val="clear" w:color="auto" w:fill="FFFFFF"/>
+          <w:lang w:val="en-US"/>
+        </w:rPr>
+        <w:t>koma</w:t>
+      </w:r>
+      <w:proofErr w:type="spellEnd"/>
+      <w:r>
+        <w:rPr>
+          <w:rFonts w:ascii="Bahnschrift SemiLight" w:hAnsi="Bahnschrift SemiLight" w:cs="Arial"/>
+          <w:sz w:val="24"/>
+          <w:szCs w:val="24"/>
+          <w:shd w:val="clear" w:color="auto" w:fill="FFFFFF"/>
+          <w:lang w:val="en-US"/>
+        </w:rPr>
+        <w:t xml:space="preserve"> pada </w:t>
+      </w:r>
+      <w:proofErr w:type="spellStart"/>
+      <w:r>
+        <w:rPr>
+          <w:rFonts w:ascii="Bahnschrift SemiLight" w:hAnsi="Bahnschrift SemiLight" w:cs="Arial"/>
+          <w:sz w:val="24"/>
+          <w:szCs w:val="24"/>
+          <w:shd w:val="clear" w:color="auto" w:fill="FFFFFF"/>
+          <w:lang w:val="en-US"/>
+        </w:rPr>
+        <w:t>angka</w:t>
+      </w:r>
+      <w:proofErr w:type="spellEnd"/>
     </w:p>
     <w:p>
       <w:pPr>
@@ -737,15 +1845,71 @@
           <w:lang w:val="en-US"/>
         </w:rPr>
       </w:pPr>
-      <w:r>
-        <w:rPr>
-          <w:rFonts w:ascii="Bahnschrift SemiLight" w:hAnsi="Bahnschrift SemiLight" w:cs="Arial"/>
-          <w:sz w:val="24"/>
-          <w:szCs w:val="24"/>
-          <w:shd w:val="clear" w:color="auto" w:fill="FFFFFF"/>
-          <w:lang w:val="en-US"/>
-        </w:rPr>
-        <w:t>nama folder/nama file::nama function</w:t>
+      <w:proofErr w:type="spellStart"/>
+      <w:r>
+        <w:rPr>
+          <w:rFonts w:ascii="Bahnschrift SemiLight" w:hAnsi="Bahnschrift SemiLight" w:cs="Arial"/>
+          <w:sz w:val="24"/>
+          <w:szCs w:val="24"/>
+          <w:shd w:val="clear" w:color="auto" w:fill="FFFFFF"/>
+          <w:lang w:val="en-US"/>
+        </w:rPr>
+        <w:t>nama</w:t>
+      </w:r>
+      <w:proofErr w:type="spellEnd"/>
+      <w:r>
+        <w:rPr>
+          <w:rFonts w:ascii="Bahnschrift SemiLight" w:hAnsi="Bahnschrift SemiLight" w:cs="Arial"/>
+          <w:sz w:val="24"/>
+          <w:szCs w:val="24"/>
+          <w:shd w:val="clear" w:color="auto" w:fill="FFFFFF"/>
+          <w:lang w:val="en-US"/>
+        </w:rPr>
+        <w:t xml:space="preserve"> folder/</w:t>
+      </w:r>
+      <w:proofErr w:type="spellStart"/>
+      <w:r>
+        <w:rPr>
+          <w:rFonts w:ascii="Bahnschrift SemiLight" w:hAnsi="Bahnschrift SemiLight" w:cs="Arial"/>
+          <w:sz w:val="24"/>
+          <w:szCs w:val="24"/>
+          <w:shd w:val="clear" w:color="auto" w:fill="FFFFFF"/>
+          <w:lang w:val="en-US"/>
+        </w:rPr>
+        <w:t>nama</w:t>
+      </w:r>
+      <w:proofErr w:type="spellEnd"/>
+      <w:r>
+        <w:rPr>
+          <w:rFonts w:ascii="Bahnschrift SemiLight" w:hAnsi="Bahnschrift SemiLight" w:cs="Arial"/>
+          <w:sz w:val="24"/>
+          <w:szCs w:val="24"/>
+          <w:shd w:val="clear" w:color="auto" w:fill="FFFFFF"/>
+          <w:lang w:val="en-US"/>
+        </w:rPr>
+        <w:t xml:space="preserve"> </w:t>
+      </w:r>
+      <w:proofErr w:type="gramStart"/>
+      <w:r>
+        <w:rPr>
+          <w:rFonts w:ascii="Bahnschrift SemiLight" w:hAnsi="Bahnschrift SemiLight" w:cs="Arial"/>
+          <w:sz w:val="24"/>
+          <w:szCs w:val="24"/>
+          <w:shd w:val="clear" w:color="auto" w:fill="FFFFFF"/>
+          <w:lang w:val="en-US"/>
+        </w:rPr>
+        <w:t>file::</w:t>
+      </w:r>
+      <w:proofErr w:type="gramEnd"/>
+      <w:r>
+        <w:rPr>
+          <w:rFonts w:ascii="Bahnschrift SemiLight" w:hAnsi="Bahnschrift SemiLight" w:cs="Arial"/>
+          <w:sz w:val="24"/>
+          <w:szCs w:val="24"/>
+          <w:shd w:val="clear" w:color="auto" w:fill="FFFFFF"/>
+          <w:lang w:val="en-US"/>
+        </w:rPr>
+        <w:t>nama function</w:t>
       </w:r>
     </w:p>
     <w:p>
@@ -762,16 +1926,150 @@
           <w:lang w:val="en-US"/>
         </w:rPr>
       </w:pPr>
-      <w:r>
-        <w:rPr>
-          <w:rFonts w:ascii="Bahnschrift SemiLight" w:hAnsi="Bahnschrift SemiLight" w:cs="Arial"/>
-          <w:sz w:val="24"/>
-          <w:szCs w:val="24"/>
-          <w:shd w:val="clear" w:color="auto" w:fill="FFFFFF"/>
-          <w:lang w:val="en-US"/>
-        </w:rPr>
-        <w:t>substr digunakan untuk memotong atau mengambil Sebagian nilai</w:t>
-      </w:r>
+      <w:proofErr w:type="spellStart"/>
+      <w:r>
+        <w:rPr>
+          <w:rFonts w:ascii="Bahnschrift SemiLight" w:hAnsi="Bahnschrift SemiLight" w:cs="Arial"/>
+          <w:sz w:val="24"/>
+          <w:szCs w:val="24"/>
+          <w:shd w:val="clear" w:color="auto" w:fill="FFFFFF"/>
+          <w:lang w:val="en-US"/>
+        </w:rPr>
+        <w:t>substr</w:t>
+      </w:r>
+      <w:proofErr w:type="spellEnd"/>
+      <w:r>
+        <w:rPr>
+          <w:rFonts w:ascii="Bahnschrift SemiLight" w:hAnsi="Bahnschrift SemiLight" w:cs="Arial"/>
+          <w:sz w:val="24"/>
+          <w:szCs w:val="24"/>
+          <w:shd w:val="clear" w:color="auto" w:fill="FFFFFF"/>
+          <w:lang w:val="en-US"/>
+        </w:rPr>
+        <w:t xml:space="preserve"> </w:t>
+      </w:r>
+      <w:proofErr w:type="spellStart"/>
+      <w:r>
+        <w:rPr>
+          <w:rFonts w:ascii="Bahnschrift SemiLight" w:hAnsi="Bahnschrift SemiLight" w:cs="Arial"/>
+          <w:sz w:val="24"/>
+          <w:szCs w:val="24"/>
+          <w:shd w:val="clear" w:color="auto" w:fill="FFFFFF"/>
+          <w:lang w:val="en-US"/>
+        </w:rPr>
+        <w:t>digunakan</w:t>
+      </w:r>
+      <w:proofErr w:type="spellEnd"/>
+      <w:r>
+        <w:rPr>
+          <w:rFonts w:ascii="Bahnschrift SemiLight" w:hAnsi="Bahnschrift SemiLight" w:cs="Arial"/>
+          <w:sz w:val="24"/>
+          <w:szCs w:val="24"/>
+          <w:shd w:val="clear" w:color="auto" w:fill="FFFFFF"/>
+          <w:lang w:val="en-US"/>
+        </w:rPr>
+        <w:t xml:space="preserve"> </w:t>
+      </w:r>
+      <w:proofErr w:type="spellStart"/>
+      <w:r>
+        <w:rPr>
+          <w:rFonts w:ascii="Bahnschrift SemiLight" w:hAnsi="Bahnschrift SemiLight" w:cs="Arial"/>
+          <w:sz w:val="24"/>
+          <w:szCs w:val="24"/>
+          <w:shd w:val="clear" w:color="auto" w:fill="FFFFFF"/>
+          <w:lang w:val="en-US"/>
+        </w:rPr>
+        <w:t>untuk</w:t>
+      </w:r>
+      <w:proofErr w:type="spellEnd"/>
+      <w:r>
+        <w:rPr>
+          <w:rFonts w:ascii="Bahnschrift SemiLight" w:hAnsi="Bahnschrift SemiLight" w:cs="Arial"/>
+          <w:sz w:val="24"/>
+          <w:szCs w:val="24"/>
+          <w:shd w:val="clear" w:color="auto" w:fill="FFFFFF"/>
+          <w:lang w:val="en-US"/>
+        </w:rPr>
+        <w:t xml:space="preserve"> </w:t>
+      </w:r>
+      <w:proofErr w:type="spellStart"/>
+      <w:r>
+        <w:rPr>
+          <w:rFonts w:ascii="Bahnschrift SemiLight" w:hAnsi="Bahnschrift SemiLight" w:cs="Arial"/>
+          <w:sz w:val="24"/>
+          <w:szCs w:val="24"/>
+          <w:shd w:val="clear" w:color="auto" w:fill="FFFFFF"/>
+          <w:lang w:val="en-US"/>
+        </w:rPr>
+        <w:t>memotong</w:t>
+      </w:r>
+      <w:proofErr w:type="spellEnd"/>
+      <w:r>
+        <w:rPr>
+          <w:rFonts w:ascii="Bahnschrift SemiLight" w:hAnsi="Bahnschrift SemiLight" w:cs="Arial"/>
+          <w:sz w:val="24"/>
+          <w:szCs w:val="24"/>
+          <w:shd w:val="clear" w:color="auto" w:fill="FFFFFF"/>
+          <w:lang w:val="en-US"/>
+        </w:rPr>
+        <w:t xml:space="preserve"> </w:t>
+      </w:r>
+      <w:proofErr w:type="spellStart"/>
+      <w:r>
+        <w:rPr>
+          <w:rFonts w:ascii="Bahnschrift SemiLight" w:hAnsi="Bahnschrift SemiLight" w:cs="Arial"/>
+          <w:sz w:val="24"/>
+          <w:szCs w:val="24"/>
+          <w:shd w:val="clear" w:color="auto" w:fill="FFFFFF"/>
+          <w:lang w:val="en-US"/>
+        </w:rPr>
+        <w:t>atau</w:t>
+      </w:r>
+      <w:proofErr w:type="spellEnd"/>
+      <w:r>
+        <w:rPr>
+          <w:rFonts w:ascii="Bahnschrift SemiLight" w:hAnsi="Bahnschrift SemiLight" w:cs="Arial"/>
+          <w:sz w:val="24"/>
+          <w:szCs w:val="24"/>
+          <w:shd w:val="clear" w:color="auto" w:fill="FFFFFF"/>
+          <w:lang w:val="en-US"/>
+        </w:rPr>
+        <w:t xml:space="preserve"> </w:t>
+      </w:r>
+      <w:proofErr w:type="spellStart"/>
+      <w:r>
+        <w:rPr>
+          <w:rFonts w:ascii="Bahnschrift SemiLight" w:hAnsi="Bahnschrift SemiLight" w:cs="Arial"/>
+          <w:sz w:val="24"/>
+          <w:szCs w:val="24"/>
+          <w:shd w:val="clear" w:color="auto" w:fill="FFFFFF"/>
+          <w:lang w:val="en-US"/>
+        </w:rPr>
+        <w:t>mengambil</w:t>
+      </w:r>
+      <w:proofErr w:type="spellEnd"/>
+      <w:r>
+        <w:rPr>
+          <w:rFonts w:ascii="Bahnschrift SemiLight" w:hAnsi="Bahnschrift SemiLight" w:cs="Arial"/>
+          <w:sz w:val="24"/>
+          <w:szCs w:val="24"/>
+          <w:shd w:val="clear" w:color="auto" w:fill="FFFFFF"/>
+          <w:lang w:val="en-US"/>
+        </w:rPr>
+        <w:t xml:space="preserve"> Sebagian </w:t>
+      </w:r>
+      <w:proofErr w:type="spellStart"/>
+      <w:r>
+        <w:rPr>
+          <w:rFonts w:ascii="Bahnschrift SemiLight" w:hAnsi="Bahnschrift SemiLight" w:cs="Arial"/>
+          <w:sz w:val="24"/>
+          <w:szCs w:val="24"/>
+          <w:shd w:val="clear" w:color="auto" w:fill="FFFFFF"/>
+          <w:lang w:val="en-US"/>
+        </w:rPr>
+        <w:t>nilai</w:t>
+      </w:r>
+      <w:proofErr w:type="spellEnd"/>
     </w:p>
     <w:p>
       <w:pPr>
@@ -795,8 +2093,130 @@
           <w:shd w:val="clear" w:color="auto" w:fill="FFFFFF"/>
           <w:lang w:val="en-US"/>
         </w:rPr>
-        <w:t>dd berguna seperti print_r namun lebih di perjelas</w:t>
-      </w:r>
+        <w:t xml:space="preserve">dd </w:t>
+      </w:r>
+      <w:proofErr w:type="spellStart"/>
+      <w:r>
+        <w:rPr>
+          <w:rFonts w:ascii="Bahnschrift SemiLight" w:hAnsi="Bahnschrift SemiLight" w:cs="Arial"/>
+          <w:sz w:val="24"/>
+          <w:szCs w:val="24"/>
+          <w:shd w:val="clear" w:color="auto" w:fill="FFFFFF"/>
+          <w:lang w:val="en-US"/>
+        </w:rPr>
+        <w:t>berguna</w:t>
+      </w:r>
+      <w:proofErr w:type="spellEnd"/>
+      <w:r>
+        <w:rPr>
+          <w:rFonts w:ascii="Bahnschrift SemiLight" w:hAnsi="Bahnschrift SemiLight" w:cs="Arial"/>
+          <w:sz w:val="24"/>
+          <w:szCs w:val="24"/>
+          <w:shd w:val="clear" w:color="auto" w:fill="FFFFFF"/>
+          <w:lang w:val="en-US"/>
+        </w:rPr>
+        <w:t xml:space="preserve"> </w:t>
+      </w:r>
+      <w:proofErr w:type="spellStart"/>
+      <w:r>
+        <w:rPr>
+          <w:rFonts w:ascii="Bahnschrift SemiLight" w:hAnsi="Bahnschrift SemiLight" w:cs="Arial"/>
+          <w:sz w:val="24"/>
+          <w:szCs w:val="24"/>
+          <w:shd w:val="clear" w:color="auto" w:fill="FFFFFF"/>
+          <w:lang w:val="en-US"/>
+        </w:rPr>
+        <w:t>seperti</w:t>
+      </w:r>
+      <w:proofErr w:type="spellEnd"/>
+      <w:r>
+        <w:rPr>
+          <w:rFonts w:ascii="Bahnschrift SemiLight" w:hAnsi="Bahnschrift SemiLight" w:cs="Arial"/>
+          <w:sz w:val="24"/>
+          <w:szCs w:val="24"/>
+          <w:shd w:val="clear" w:color="auto" w:fill="FFFFFF"/>
+          <w:lang w:val="en-US"/>
+        </w:rPr>
+        <w:t xml:space="preserve"> </w:t>
+      </w:r>
+      <w:proofErr w:type="spellStart"/>
+      <w:r>
+        <w:rPr>
+          <w:rFonts w:ascii="Bahnschrift SemiLight" w:hAnsi="Bahnschrift SemiLight" w:cs="Arial"/>
+          <w:sz w:val="24"/>
+          <w:szCs w:val="24"/>
+          <w:shd w:val="clear" w:color="auto" w:fill="FFFFFF"/>
+          <w:lang w:val="en-US"/>
+        </w:rPr>
+        <w:t>print_r</w:t>
+      </w:r>
+      <w:proofErr w:type="spellEnd"/>
+      <w:r>
+        <w:rPr>
+          <w:rFonts w:ascii="Bahnschrift SemiLight" w:hAnsi="Bahnschrift SemiLight" w:cs="Arial"/>
+          <w:sz w:val="24"/>
+          <w:szCs w:val="24"/>
+          <w:shd w:val="clear" w:color="auto" w:fill="FFFFFF"/>
+          <w:lang w:val="en-US"/>
+        </w:rPr>
+        <w:t xml:space="preserve"> </w:t>
+      </w:r>
+      <w:proofErr w:type="spellStart"/>
+      <w:r>
+        <w:rPr>
+          <w:rFonts w:ascii="Bahnschrift SemiLight" w:hAnsi="Bahnschrift SemiLight" w:cs="Arial"/>
+          <w:sz w:val="24"/>
+          <w:szCs w:val="24"/>
+          <w:shd w:val="clear" w:color="auto" w:fill="FFFFFF"/>
+          <w:lang w:val="en-US"/>
+        </w:rPr>
+        <w:t>namun</w:t>
+      </w:r>
+      <w:proofErr w:type="spellEnd"/>
+      <w:r>
+        <w:rPr>
+          <w:rFonts w:ascii="Bahnschrift SemiLight" w:hAnsi="Bahnschrift SemiLight" w:cs="Arial"/>
+          <w:sz w:val="24"/>
+          <w:szCs w:val="24"/>
+          <w:shd w:val="clear" w:color="auto" w:fill="FFFFFF"/>
+          <w:lang w:val="en-US"/>
+        </w:rPr>
+        <w:t xml:space="preserve"> </w:t>
+      </w:r>
+      <w:proofErr w:type="spellStart"/>
+      <w:r>
+        <w:rPr>
+          <w:rFonts w:ascii="Bahnschrift SemiLight" w:hAnsi="Bahnschrift SemiLight" w:cs="Arial"/>
+          <w:sz w:val="24"/>
+          <w:szCs w:val="24"/>
+          <w:shd w:val="clear" w:color="auto" w:fill="FFFFFF"/>
+          <w:lang w:val="en-US"/>
+        </w:rPr>
+        <w:t>lebih</w:t>
+      </w:r>
+      <w:proofErr w:type="spellEnd"/>
+      <w:r>
+        <w:rPr>
+          <w:rFonts w:ascii="Bahnschrift SemiLight" w:hAnsi="Bahnschrift SemiLight" w:cs="Arial"/>
+          <w:sz w:val="24"/>
+          <w:szCs w:val="24"/>
+          <w:shd w:val="clear" w:color="auto" w:fill="FFFFFF"/>
+          <w:lang w:val="en-US"/>
+        </w:rPr>
+        <w:t xml:space="preserve"> di </w:t>
+      </w:r>
+      <w:proofErr w:type="spellStart"/>
+      <w:r>
+        <w:rPr>
+          <w:rFonts w:ascii="Bahnschrift SemiLight" w:hAnsi="Bahnschrift SemiLight" w:cs="Arial"/>
+          <w:sz w:val="24"/>
+          <w:szCs w:val="24"/>
+          <w:shd w:val="clear" w:color="auto" w:fill="FFFFFF"/>
+          <w:lang w:val="en-US"/>
+        </w:rPr>
+        <w:t>perjelas</w:t>
+      </w:r>
+      <w:proofErr w:type="spellEnd"/>
     </w:p>
     <w:p>
       <w:pPr>
@@ -843,6 +2263,7 @@
         </w:rPr>
         <w:t xml:space="preserve"> untuk mengecek apakah session terdapat value ada dan </w:t>
       </w:r>
+      <w:proofErr w:type="spellStart"/>
       <w:r>
         <w:rPr>
           <w:rFonts w:ascii="Bahnschrift SemiLight" w:hAnsi="Bahnschrift SemiLight"/>
@@ -854,6 +2275,7 @@
         </w:rPr>
         <w:t>tidak</w:t>
       </w:r>
+      <w:proofErr w:type="spellEnd"/>
       <w:r>
         <w:rPr>
           <w:rFonts w:ascii="Bahnschrift SemiLight" w:hAnsi="Bahnschrift SemiLight"/>
@@ -896,15 +2318,97 @@
           <w:lang w:val="en-US"/>
         </w:rPr>
       </w:pPr>
-      <w:r>
-        <w:rPr>
-          <w:rFonts w:ascii="Bahnschrift SemiLight" w:hAnsi="Bahnschrift SemiLight"/>
-          <w:sz w:val="24"/>
-          <w:szCs w:val="24"/>
-          <w:lang w:val="en-US"/>
-        </w:rPr>
-        <w:t>saya sedikit kesulitan saat menampilkan data di keranjang</w:t>
-      </w:r>
+      <w:proofErr w:type="spellStart"/>
+      <w:r>
+        <w:rPr>
+          <w:rFonts w:ascii="Bahnschrift SemiLight" w:hAnsi="Bahnschrift SemiLight"/>
+          <w:sz w:val="24"/>
+          <w:szCs w:val="24"/>
+          <w:lang w:val="en-US"/>
+        </w:rPr>
+        <w:t>Terdapat</w:t>
+      </w:r>
+      <w:proofErr w:type="spellEnd"/>
+      <w:r>
+        <w:rPr>
+          <w:rFonts w:ascii="Bahnschrift SemiLight" w:hAnsi="Bahnschrift SemiLight"/>
+          <w:sz w:val="24"/>
+          <w:szCs w:val="24"/>
+          <w:lang w:val="en-US"/>
+        </w:rPr>
+        <w:t xml:space="preserve"> Bug pada checkout yang </w:t>
+      </w:r>
+      <w:proofErr w:type="spellStart"/>
+      <w:r>
+        <w:rPr>
+          <w:rFonts w:ascii="Bahnschrift SemiLight" w:hAnsi="Bahnschrift SemiLight"/>
+          <w:sz w:val="24"/>
+          <w:szCs w:val="24"/>
+          <w:lang w:val="en-US"/>
+        </w:rPr>
+        <w:t>penyebabnya</w:t>
+      </w:r>
+      <w:proofErr w:type="spellEnd"/>
+      <w:r>
+        <w:rPr>
+          <w:rFonts w:ascii="Bahnschrift SemiLight" w:hAnsi="Bahnschrift SemiLight"/>
+          <w:sz w:val="24"/>
+          <w:szCs w:val="24"/>
+          <w:lang w:val="en-US"/>
+        </w:rPr>
+        <w:t xml:space="preserve"> </w:t>
+      </w:r>
+      <w:proofErr w:type="spellStart"/>
+      <w:r>
+        <w:rPr>
+          <w:rFonts w:ascii="Bahnschrift SemiLight" w:hAnsi="Bahnschrift SemiLight"/>
+          <w:sz w:val="24"/>
+          <w:szCs w:val="24"/>
+          <w:lang w:val="en-US"/>
+        </w:rPr>
+        <w:t>tidak</w:t>
+      </w:r>
+      <w:proofErr w:type="spellEnd"/>
+      <w:r>
+        <w:rPr>
+          <w:rFonts w:ascii="Bahnschrift SemiLight" w:hAnsi="Bahnschrift SemiLight"/>
+          <w:sz w:val="24"/>
+          <w:szCs w:val="24"/>
+          <w:lang w:val="en-US"/>
+        </w:rPr>
+        <w:t xml:space="preserve"> </w:t>
+      </w:r>
+      <w:proofErr w:type="spellStart"/>
+      <w:r>
+        <w:rPr>
+          <w:rFonts w:ascii="Bahnschrift SemiLight" w:hAnsi="Bahnschrift SemiLight"/>
+          <w:sz w:val="24"/>
+          <w:szCs w:val="24"/>
+          <w:lang w:val="en-US"/>
+        </w:rPr>
+        <w:t>saya</w:t>
+      </w:r>
+      <w:proofErr w:type="spellEnd"/>
+      <w:r>
+        <w:rPr>
+          <w:rFonts w:ascii="Bahnschrift SemiLight" w:hAnsi="Bahnschrift SemiLight"/>
+          <w:sz w:val="24"/>
+          <w:szCs w:val="24"/>
+          <w:lang w:val="en-US"/>
+        </w:rPr>
+        <w:t xml:space="preserve"> </w:t>
+      </w:r>
+      <w:proofErr w:type="spellStart"/>
+      <w:r>
+        <w:rPr>
+          <w:rFonts w:ascii="Bahnschrift SemiLight" w:hAnsi="Bahnschrift SemiLight"/>
+          <w:sz w:val="24"/>
+          <w:szCs w:val="24"/>
+          <w:lang w:val="en-US"/>
+        </w:rPr>
+        <w:t>ketahui</w:t>
+      </w:r>
+      <w:proofErr w:type="spellEnd"/>
     </w:p>
     <w:p>
       <w:pPr>
@@ -920,24 +2424,357 @@
           <w:lang w:val="en-US"/>
         </w:rPr>
       </w:pPr>
-      <w:r>
-        <w:rPr>
-          <w:rFonts w:ascii="Bahnschrift SemiLight" w:hAnsi="Bahnschrift SemiLight"/>
-          <w:sz w:val="24"/>
-          <w:szCs w:val="24"/>
-          <w:lang w:val="en-US"/>
-        </w:rPr>
-        <w:t xml:space="preserve">saya rasa saya benar benar perlu sesi tanya jawab saat pembelajaran disekolah, karena </w:t>
-      </w:r>
-      <w:r>
-        <w:rPr>
-          <w:rFonts w:ascii="Bahnschrift SemiLight" w:hAnsi="Bahnschrift SemiLight"/>
-          <w:sz w:val="24"/>
-          <w:szCs w:val="24"/>
-          <w:lang w:val="en-US"/>
-        </w:rPr>
-        <w:t>pertanyaan sangat banyak membendung di pikiran saya</w:t>
-      </w:r>
+      <w:proofErr w:type="spellStart"/>
+      <w:r>
+        <w:rPr>
+          <w:rFonts w:ascii="Bahnschrift SemiLight" w:hAnsi="Bahnschrift SemiLight"/>
+          <w:sz w:val="24"/>
+          <w:szCs w:val="24"/>
+          <w:lang w:val="en-US"/>
+        </w:rPr>
+        <w:t>saya</w:t>
+      </w:r>
+      <w:proofErr w:type="spellEnd"/>
+      <w:r>
+        <w:rPr>
+          <w:rFonts w:ascii="Bahnschrift SemiLight" w:hAnsi="Bahnschrift SemiLight"/>
+          <w:sz w:val="24"/>
+          <w:szCs w:val="24"/>
+          <w:lang w:val="en-US"/>
+        </w:rPr>
+        <w:t xml:space="preserve"> rasa </w:t>
+      </w:r>
+      <w:proofErr w:type="spellStart"/>
+      <w:r>
+        <w:rPr>
+          <w:rFonts w:ascii="Bahnschrift SemiLight" w:hAnsi="Bahnschrift SemiLight"/>
+          <w:sz w:val="24"/>
+          <w:szCs w:val="24"/>
+          <w:lang w:val="en-US"/>
+        </w:rPr>
+        <w:t>saya</w:t>
+      </w:r>
+      <w:proofErr w:type="spellEnd"/>
+      <w:r>
+        <w:rPr>
+          <w:rFonts w:ascii="Bahnschrift SemiLight" w:hAnsi="Bahnschrift SemiLight"/>
+          <w:sz w:val="24"/>
+          <w:szCs w:val="24"/>
+          <w:lang w:val="en-US"/>
+        </w:rPr>
+        <w:t xml:space="preserve"> </w:t>
+      </w:r>
+      <w:proofErr w:type="spellStart"/>
+      <w:r>
+        <w:rPr>
+          <w:rFonts w:ascii="Bahnschrift SemiLight" w:hAnsi="Bahnschrift SemiLight"/>
+          <w:sz w:val="24"/>
+          <w:szCs w:val="24"/>
+          <w:lang w:val="en-US"/>
+        </w:rPr>
+        <w:t>benar</w:t>
+      </w:r>
+      <w:proofErr w:type="spellEnd"/>
+      <w:r>
+        <w:rPr>
+          <w:rFonts w:ascii="Bahnschrift SemiLight" w:hAnsi="Bahnschrift SemiLight"/>
+          <w:sz w:val="24"/>
+          <w:szCs w:val="24"/>
+          <w:lang w:val="en-US"/>
+        </w:rPr>
+        <w:t xml:space="preserve"> </w:t>
+      </w:r>
+      <w:proofErr w:type="spellStart"/>
+      <w:r>
+        <w:rPr>
+          <w:rFonts w:ascii="Bahnschrift SemiLight" w:hAnsi="Bahnschrift SemiLight"/>
+          <w:sz w:val="24"/>
+          <w:szCs w:val="24"/>
+          <w:lang w:val="en-US"/>
+        </w:rPr>
+        <w:t>benar</w:t>
+      </w:r>
+      <w:proofErr w:type="spellEnd"/>
+      <w:r>
+        <w:rPr>
+          <w:rFonts w:ascii="Bahnschrift SemiLight" w:hAnsi="Bahnschrift SemiLight"/>
+          <w:sz w:val="24"/>
+          <w:szCs w:val="24"/>
+          <w:lang w:val="en-US"/>
+        </w:rPr>
+        <w:t xml:space="preserve"> </w:t>
+      </w:r>
+      <w:proofErr w:type="spellStart"/>
+      <w:r>
+        <w:rPr>
+          <w:rFonts w:ascii="Bahnschrift SemiLight" w:hAnsi="Bahnschrift SemiLight"/>
+          <w:sz w:val="24"/>
+          <w:szCs w:val="24"/>
+          <w:lang w:val="en-US"/>
+        </w:rPr>
+        <w:t>perlu</w:t>
+      </w:r>
+      <w:proofErr w:type="spellEnd"/>
+      <w:r>
+        <w:rPr>
+          <w:rFonts w:ascii="Bahnschrift SemiLight" w:hAnsi="Bahnschrift SemiLight"/>
+          <w:sz w:val="24"/>
+          <w:szCs w:val="24"/>
+          <w:lang w:val="en-US"/>
+        </w:rPr>
+        <w:t xml:space="preserve"> </w:t>
+      </w:r>
+      <w:proofErr w:type="spellStart"/>
+      <w:r>
+        <w:rPr>
+          <w:rFonts w:ascii="Bahnschrift SemiLight" w:hAnsi="Bahnschrift SemiLight"/>
+          <w:sz w:val="24"/>
+          <w:szCs w:val="24"/>
+          <w:lang w:val="en-US"/>
+        </w:rPr>
+        <w:t>sesi</w:t>
+      </w:r>
+      <w:proofErr w:type="spellEnd"/>
+      <w:r>
+        <w:rPr>
+          <w:rFonts w:ascii="Bahnschrift SemiLight" w:hAnsi="Bahnschrift SemiLight"/>
+          <w:sz w:val="24"/>
+          <w:szCs w:val="24"/>
+          <w:lang w:val="en-US"/>
+        </w:rPr>
+        <w:t xml:space="preserve"> </w:t>
+      </w:r>
+      <w:proofErr w:type="spellStart"/>
+      <w:r>
+        <w:rPr>
+          <w:rFonts w:ascii="Bahnschrift SemiLight" w:hAnsi="Bahnschrift SemiLight"/>
+          <w:sz w:val="24"/>
+          <w:szCs w:val="24"/>
+          <w:lang w:val="en-US"/>
+        </w:rPr>
+        <w:t>tanya</w:t>
+      </w:r>
+      <w:proofErr w:type="spellEnd"/>
+      <w:r>
+        <w:rPr>
+          <w:rFonts w:ascii="Bahnschrift SemiLight" w:hAnsi="Bahnschrift SemiLight"/>
+          <w:sz w:val="24"/>
+          <w:szCs w:val="24"/>
+          <w:lang w:val="en-US"/>
+        </w:rPr>
+        <w:t xml:space="preserve"> </w:t>
+      </w:r>
+      <w:proofErr w:type="spellStart"/>
+      <w:r>
+        <w:rPr>
+          <w:rFonts w:ascii="Bahnschrift SemiLight" w:hAnsi="Bahnschrift SemiLight"/>
+          <w:sz w:val="24"/>
+          <w:szCs w:val="24"/>
+          <w:lang w:val="en-US"/>
+        </w:rPr>
+        <w:t>jawab</w:t>
+      </w:r>
+      <w:proofErr w:type="spellEnd"/>
+      <w:r>
+        <w:rPr>
+          <w:rFonts w:ascii="Bahnschrift SemiLight" w:hAnsi="Bahnschrift SemiLight"/>
+          <w:sz w:val="24"/>
+          <w:szCs w:val="24"/>
+          <w:lang w:val="en-US"/>
+        </w:rPr>
+        <w:t xml:space="preserve"> </w:t>
+      </w:r>
+      <w:proofErr w:type="spellStart"/>
+      <w:r>
+        <w:rPr>
+          <w:rFonts w:ascii="Bahnschrift SemiLight" w:hAnsi="Bahnschrift SemiLight"/>
+          <w:sz w:val="24"/>
+          <w:szCs w:val="24"/>
+          <w:lang w:val="en-US"/>
+        </w:rPr>
+        <w:t>saat</w:t>
+      </w:r>
+      <w:proofErr w:type="spellEnd"/>
+      <w:r>
+        <w:rPr>
+          <w:rFonts w:ascii="Bahnschrift SemiLight" w:hAnsi="Bahnschrift SemiLight"/>
+          <w:sz w:val="24"/>
+          <w:szCs w:val="24"/>
+          <w:lang w:val="en-US"/>
+        </w:rPr>
+        <w:t xml:space="preserve"> </w:t>
+      </w:r>
+      <w:proofErr w:type="spellStart"/>
+      <w:r>
+        <w:rPr>
+          <w:rFonts w:ascii="Bahnschrift SemiLight" w:hAnsi="Bahnschrift SemiLight"/>
+          <w:sz w:val="24"/>
+          <w:szCs w:val="24"/>
+          <w:lang w:val="en-US"/>
+        </w:rPr>
+        <w:t>pembelajaran</w:t>
+      </w:r>
+      <w:proofErr w:type="spellEnd"/>
+      <w:r>
+        <w:rPr>
+          <w:rFonts w:ascii="Bahnschrift SemiLight" w:hAnsi="Bahnschrift SemiLight"/>
+          <w:sz w:val="24"/>
+          <w:szCs w:val="24"/>
+          <w:lang w:val="en-US"/>
+        </w:rPr>
+        <w:t xml:space="preserve"> </w:t>
+      </w:r>
+      <w:proofErr w:type="spellStart"/>
+      <w:r>
+        <w:rPr>
+          <w:rFonts w:ascii="Bahnschrift SemiLight" w:hAnsi="Bahnschrift SemiLight"/>
+          <w:sz w:val="24"/>
+          <w:szCs w:val="24"/>
+          <w:lang w:val="en-US"/>
+        </w:rPr>
+        <w:t>disekolah</w:t>
+      </w:r>
+      <w:proofErr w:type="spellEnd"/>
+      <w:r>
+        <w:rPr>
+          <w:rFonts w:ascii="Bahnschrift SemiLight" w:hAnsi="Bahnschrift SemiLight"/>
+          <w:sz w:val="24"/>
+          <w:szCs w:val="24"/>
+          <w:lang w:val="en-US"/>
+        </w:rPr>
+        <w:t xml:space="preserve">, </w:t>
+      </w:r>
+      <w:proofErr w:type="spellStart"/>
+      <w:r>
+        <w:rPr>
+          <w:rFonts w:ascii="Bahnschrift SemiLight" w:hAnsi="Bahnschrift SemiLight"/>
+          <w:sz w:val="24"/>
+          <w:szCs w:val="24"/>
+          <w:lang w:val="en-US"/>
+        </w:rPr>
+        <w:t>karena</w:t>
+      </w:r>
+      <w:proofErr w:type="spellEnd"/>
+      <w:r>
+        <w:rPr>
+          <w:rFonts w:ascii="Bahnschrift SemiLight" w:hAnsi="Bahnschrift SemiLight"/>
+          <w:sz w:val="24"/>
+          <w:szCs w:val="24"/>
+          <w:lang w:val="en-US"/>
+        </w:rPr>
+        <w:t xml:space="preserve"> </w:t>
+      </w:r>
+      <w:proofErr w:type="spellStart"/>
+      <w:r>
+        <w:rPr>
+          <w:rFonts w:ascii="Bahnschrift SemiLight" w:hAnsi="Bahnschrift SemiLight"/>
+          <w:sz w:val="24"/>
+          <w:szCs w:val="24"/>
+          <w:lang w:val="en-US"/>
+        </w:rPr>
+        <w:t>pertanyaan</w:t>
+      </w:r>
+      <w:proofErr w:type="spellEnd"/>
+      <w:r>
+        <w:rPr>
+          <w:rFonts w:ascii="Bahnschrift SemiLight" w:hAnsi="Bahnschrift SemiLight"/>
+          <w:sz w:val="24"/>
+          <w:szCs w:val="24"/>
+          <w:lang w:val="en-US"/>
+        </w:rPr>
+        <w:t xml:space="preserve"> </w:t>
+      </w:r>
+      <w:proofErr w:type="spellStart"/>
+      <w:r>
+        <w:rPr>
+          <w:rFonts w:ascii="Bahnschrift SemiLight" w:hAnsi="Bahnschrift SemiLight"/>
+          <w:sz w:val="24"/>
+          <w:szCs w:val="24"/>
+          <w:lang w:val="en-US"/>
+        </w:rPr>
+        <w:t>sangat</w:t>
+      </w:r>
+      <w:proofErr w:type="spellEnd"/>
+      <w:r>
+        <w:rPr>
+          <w:rFonts w:ascii="Bahnschrift SemiLight" w:hAnsi="Bahnschrift SemiLight"/>
+          <w:sz w:val="24"/>
+          <w:szCs w:val="24"/>
+          <w:lang w:val="en-US"/>
+        </w:rPr>
+        <w:t xml:space="preserve"> </w:t>
+      </w:r>
+      <w:proofErr w:type="spellStart"/>
+      <w:r>
+        <w:rPr>
+          <w:rFonts w:ascii="Bahnschrift SemiLight" w:hAnsi="Bahnschrift SemiLight"/>
+          <w:sz w:val="24"/>
+          <w:szCs w:val="24"/>
+          <w:lang w:val="en-US"/>
+        </w:rPr>
+        <w:t>banyak</w:t>
+      </w:r>
+      <w:proofErr w:type="spellEnd"/>
+      <w:r>
+        <w:rPr>
+          <w:rFonts w:ascii="Bahnschrift SemiLight" w:hAnsi="Bahnschrift SemiLight"/>
+          <w:sz w:val="24"/>
+          <w:szCs w:val="24"/>
+          <w:lang w:val="en-US"/>
+        </w:rPr>
+        <w:t xml:space="preserve"> </w:t>
+      </w:r>
+      <w:proofErr w:type="spellStart"/>
+      <w:r>
+        <w:rPr>
+          <w:rFonts w:ascii="Bahnschrift SemiLight" w:hAnsi="Bahnschrift SemiLight"/>
+          <w:sz w:val="24"/>
+          <w:szCs w:val="24"/>
+          <w:lang w:val="en-US"/>
+        </w:rPr>
+        <w:t>membendung</w:t>
+      </w:r>
+      <w:proofErr w:type="spellEnd"/>
+      <w:r>
+        <w:rPr>
+          <w:rFonts w:ascii="Bahnschrift SemiLight" w:hAnsi="Bahnschrift SemiLight"/>
+          <w:sz w:val="24"/>
+          <w:szCs w:val="24"/>
+          <w:lang w:val="en-US"/>
+        </w:rPr>
+        <w:t xml:space="preserve"> di </w:t>
+      </w:r>
+      <w:proofErr w:type="spellStart"/>
+      <w:r>
+        <w:rPr>
+          <w:rFonts w:ascii="Bahnschrift SemiLight" w:hAnsi="Bahnschrift SemiLight"/>
+          <w:sz w:val="24"/>
+          <w:szCs w:val="24"/>
+          <w:lang w:val="en-US"/>
+        </w:rPr>
+        <w:t>pikiran</w:t>
+      </w:r>
+      <w:proofErr w:type="spellEnd"/>
+      <w:r>
+        <w:rPr>
+          <w:rFonts w:ascii="Bahnschrift SemiLight" w:hAnsi="Bahnschrift SemiLight"/>
+          <w:sz w:val="24"/>
+          <w:szCs w:val="24"/>
+          <w:lang w:val="en-US"/>
+        </w:rPr>
+        <w:t xml:space="preserve"> </w:t>
+      </w:r>
+      <w:proofErr w:type="spellStart"/>
+      <w:r>
+        <w:rPr>
+          <w:rFonts w:ascii="Bahnschrift SemiLight" w:hAnsi="Bahnschrift SemiLight"/>
+          <w:sz w:val="24"/>
+          <w:szCs w:val="24"/>
+          <w:lang w:val="en-US"/>
+        </w:rPr>
+        <w:t>saya</w:t>
+      </w:r>
+      <w:proofErr w:type="spellEnd"/>
     </w:p>
     <w:p>
       <w:pPr>

</xml_diff>